<commit_message>
Auto refresh on creation direct hire
</commit_message>
<xml_diff>
--- a/public/templates/direct-hire-clearance.docx
+++ b/public/templates/direct-hire-clearance.docx
@@ -241,6 +241,7 @@
         </w:rPr>
         <w:tab/>
       </w:r>
+      <w:proofErr w:type="gramStart"/>
       <w:r>
         <w:rPr>
           <w:rFonts w:ascii="Arial" w:hAnsi="Arial" w:cs="Arial"/>
@@ -248,7 +249,73 @@
           <w:sz w:val="25"/>
           <w:szCs w:val="25"/>
         </w:rPr>
-        <w:t>{{date}}</w:t>
+        <w:t>{{</w:t>
+      </w:r>
+      <w:r>
+        <w:rPr>
+          <w:rFonts w:ascii="Arial" w:hAnsi="Arial" w:cs="Arial"/>
+          <w:bCs/>
+          <w:sz w:val="25"/>
+          <w:szCs w:val="25"/>
+        </w:rPr>
+        <w:t xml:space="preserve"> </w:t>
+      </w:r>
+      <w:r>
+        <w:rPr>
+          <w:rFonts w:ascii="Arial" w:hAnsi="Arial" w:cs="Arial"/>
+          <w:bCs/>
+          <w:sz w:val="25"/>
+          <w:szCs w:val="25"/>
+        </w:rPr>
+        <w:t>created</w:t>
+      </w:r>
+      <w:proofErr w:type="gramEnd"/>
+      <w:r>
+        <w:rPr>
+          <w:rFonts w:ascii="Arial" w:hAnsi="Arial" w:cs="Arial"/>
+          <w:bCs/>
+          <w:sz w:val="25"/>
+          <w:szCs w:val="25"/>
+        </w:rPr>
+        <w:t>_</w:t>
+      </w:r>
+      <w:proofErr w:type="gramStart"/>
+      <w:r>
+        <w:rPr>
+          <w:rFonts w:ascii="Arial" w:hAnsi="Arial" w:cs="Arial"/>
+          <w:bCs/>
+          <w:sz w:val="25"/>
+          <w:szCs w:val="25"/>
+        </w:rPr>
+        <w:t>date</w:t>
+      </w:r>
+      <w:r>
+        <w:rPr>
+          <w:rFonts w:ascii="Arial" w:hAnsi="Arial" w:cs="Arial"/>
+          <w:bCs/>
+          <w:sz w:val="25"/>
+          <w:szCs w:val="25"/>
+        </w:rPr>
+        <w:t xml:space="preserve"> </w:t>
+      </w:r>
+      <w:r>
+        <w:rPr>
+          <w:rFonts w:ascii="Arial" w:hAnsi="Arial" w:cs="Arial"/>
+          <w:bCs/>
+          <w:sz w:val="25"/>
+          <w:szCs w:val="25"/>
+        </w:rPr>
+        <w:t>}</w:t>
+      </w:r>
+      <w:proofErr w:type="gramEnd"/>
+      <w:r>
+        <w:rPr>
+          <w:rFonts w:ascii="Arial" w:hAnsi="Arial" w:cs="Arial"/>
+          <w:bCs/>
+          <w:sz w:val="25"/>
+          <w:szCs w:val="25"/>
+        </w:rPr>
+        <w:t>}</w:t>
       </w:r>
     </w:p>
     <w:p>
@@ -358,27 +425,7 @@
           <w:szCs w:val="25"/>
           <w:u w:val="single"/>
         </w:rPr>
-        <w:t>{{</w:t>
-      </w:r>
-      <w:proofErr w:type="spellStart"/>
-      <w:r>
-        <w:rPr>
-          <w:rFonts w:ascii="Arial" w:hAnsi="Arial" w:cs="Arial"/>
-          <w:sz w:val="25"/>
-          <w:szCs w:val="25"/>
-          <w:u w:val="single"/>
-        </w:rPr>
-        <w:t>control_number</w:t>
-      </w:r>
-      <w:proofErr w:type="spellEnd"/>
-      <w:r>
-        <w:rPr>
-          <w:rFonts w:ascii="Arial" w:hAnsi="Arial" w:cs="Arial"/>
-          <w:sz w:val="25"/>
-          <w:szCs w:val="25"/>
-          <w:u w:val="single"/>
-        </w:rPr>
-        <w:t>}}</w:t>
+        <w:t>{{control_number}}</w:t>
       </w:r>
     </w:p>
     <w:p>
@@ -1752,7 +1799,25 @@
           <w:sz w:val="25"/>
           <w:szCs w:val="25"/>
         </w:rPr>
-        <w:t>{{date}}</w:t>
+        <w:t>{{</w:t>
+      </w:r>
+      <w:r>
+        <w:rPr>
+          <w:rFonts w:ascii="Arial" w:hAnsi="Arial" w:cs="Arial"/>
+          <w:bCs/>
+          <w:sz w:val="25"/>
+          <w:szCs w:val="25"/>
+        </w:rPr>
+        <w:t>created_date</w:t>
+      </w:r>
+      <w:r>
+        <w:rPr>
+          <w:rFonts w:ascii="Arial" w:hAnsi="Arial" w:cs="Arial"/>
+          <w:bCs/>
+          <w:sz w:val="25"/>
+          <w:szCs w:val="25"/>
+        </w:rPr>
+        <w:t>}}</w:t>
       </w:r>
     </w:p>
     <w:p>
@@ -3345,21 +3410,15 @@
         <w:rPr>
           <w:rFonts w:cstheme="minorHAnsi"/>
         </w:rPr>
-        <w:t>Date</w:t>
+        <w:t>Date:</w:t>
+      </w:r>
+      <w:r>
+        <w:rPr>
+          <w:rFonts w:cstheme="minorHAnsi"/>
+        </w:rPr>
+        <w:tab/>
       </w:r>
       <w:proofErr w:type="gramStart"/>
-      <w:r>
-        <w:rPr>
-          <w:rFonts w:cstheme="minorHAnsi"/>
-        </w:rPr>
-        <w:t>:</w:t>
-      </w:r>
-      <w:r>
-        <w:rPr>
-          <w:rFonts w:cstheme="minorHAnsi"/>
-        </w:rPr>
-        <w:tab/>
-      </w:r>
       <w:r>
         <w:rPr>
           <w:rFonts w:cstheme="minorHAnsi"/>
@@ -3373,15 +3432,39 @@
         </w:rPr>
         <w:t>{{</w:t>
       </w:r>
-      <w:proofErr w:type="gramEnd"/>
+      <w:r>
+        <w:t xml:space="preserve"> </w:t>
+      </w:r>
       <w:r>
         <w:rPr>
           <w:rFonts w:cstheme="minorHAnsi"/>
           <w:u w:val="single"/>
         </w:rPr>
+        <w:t>created</w:t>
+      </w:r>
+      <w:proofErr w:type="gramEnd"/>
+      <w:r>
+        <w:rPr>
+          <w:rFonts w:cstheme="minorHAnsi"/>
+          <w:u w:val="single"/>
+        </w:rPr>
+        <w:t>_</w:t>
+      </w:r>
+      <w:proofErr w:type="gramStart"/>
+      <w:r>
+        <w:rPr>
+          <w:rFonts w:cstheme="minorHAnsi"/>
+          <w:u w:val="single"/>
+        </w:rPr>
         <w:t>date</w:t>
       </w:r>
-      <w:proofErr w:type="gramStart"/>
+      <w:r>
+        <w:rPr>
+          <w:rFonts w:cstheme="minorHAnsi"/>
+          <w:u w:val="single"/>
+        </w:rPr>
+        <w:t xml:space="preserve"> </w:t>
+      </w:r>
       <w:r>
         <w:rPr>
           <w:rFonts w:cstheme="minorHAnsi"/>
@@ -10847,7 +10930,6 @@
           <w:szCs w:val="14"/>
         </w:rPr>
       </w:pPr>
-      <w:proofErr w:type="gramStart"/>
       <w:r>
         <w:rPr>
           <w:rFonts w:ascii="Calibri" w:eastAsia="Calibri" w:hAnsi="Calibri" w:cs="Arial"/>
@@ -10865,9 +10947,9 @@
           <w:szCs w:val="14"/>
           <w:u w:val="single"/>
         </w:rPr>
-        <w:t xml:space="preserve"> __{{</w:t>
-      </w:r>
-      <w:proofErr w:type="gramEnd"/>
+        <w:t xml:space="preserve"> _</w:t>
+      </w:r>
+      <w:proofErr w:type="gramStart"/>
       <w:r>
         <w:rPr>
           <w:rFonts w:ascii="Calibri" w:eastAsia="Calibri" w:hAnsi="Calibri" w:cs="Arial"/>
@@ -10876,9 +10958,11 @@
           <w:szCs w:val="14"/>
           <w:u w:val="single"/>
         </w:rPr>
-        <w:t>date</w:t>
-      </w:r>
-      <w:proofErr w:type="gramStart"/>
+        <w:t>_{{</w:t>
+      </w:r>
+      <w:r>
+        <w:t xml:space="preserve"> </w:t>
+      </w:r>
       <w:r>
         <w:rPr>
           <w:rFonts w:ascii="Calibri" w:eastAsia="Calibri" w:hAnsi="Calibri" w:cs="Arial"/>
@@ -10887,7 +10971,7 @@
           <w:szCs w:val="14"/>
           <w:u w:val="single"/>
         </w:rPr>
-        <w:t>}}_</w:t>
+        <w:t>created</w:t>
       </w:r>
       <w:proofErr w:type="gramEnd"/>
       <w:r>
@@ -10898,88 +10982,7 @@
           <w:szCs w:val="14"/>
           <w:u w:val="single"/>
         </w:rPr>
-        <w:t>__</w:t>
-      </w:r>
-      <w:r>
-        <w:rPr>
-          <w:rFonts w:ascii="Calibri" w:eastAsia="Calibri" w:hAnsi="Calibri" w:cs="Arial"/>
-          <w:b/>
-          <w:sz w:val="14"/>
-          <w:szCs w:val="14"/>
-        </w:rPr>
-        <w:tab/>
-      </w:r>
-      <w:r>
-        <w:rPr>
-          <w:rFonts w:ascii="Calibri" w:eastAsia="Calibri" w:hAnsi="Calibri" w:cs="Arial"/>
-          <w:b/>
-          <w:sz w:val="14"/>
-          <w:szCs w:val="14"/>
-        </w:rPr>
-        <w:tab/>
-      </w:r>
-      <w:r>
-        <w:rPr>
-          <w:rFonts w:ascii="Calibri" w:eastAsia="Calibri" w:hAnsi="Calibri" w:cs="Arial"/>
-          <w:b/>
-          <w:sz w:val="14"/>
-          <w:szCs w:val="14"/>
-        </w:rPr>
-        <w:tab/>
-      </w:r>
-      <w:r>
-        <w:rPr>
-          <w:rFonts w:ascii="Calibri" w:eastAsia="Calibri" w:hAnsi="Calibri" w:cs="Arial"/>
-          <w:b/>
-          <w:sz w:val="14"/>
-          <w:szCs w:val="14"/>
-        </w:rPr>
-        <w:tab/>
-      </w:r>
-      <w:r>
-        <w:rPr>
-          <w:rFonts w:ascii="Calibri" w:eastAsia="Calibri" w:hAnsi="Calibri" w:cs="Arial"/>
-          <w:b/>
-          <w:sz w:val="14"/>
-          <w:szCs w:val="14"/>
-        </w:rPr>
-        <w:tab/>
-      </w:r>
-      <w:r>
-        <w:rPr>
-          <w:rFonts w:ascii="Calibri" w:eastAsia="Calibri" w:hAnsi="Calibri" w:cs="Arial"/>
-          <w:b/>
-          <w:sz w:val="14"/>
-          <w:szCs w:val="14"/>
-        </w:rPr>
-        <w:tab/>
-      </w:r>
-      <w:r>
-        <w:rPr>
-          <w:rFonts w:ascii="Calibri" w:eastAsia="Calibri" w:hAnsi="Calibri" w:cs="Arial"/>
-          <w:b/>
-          <w:sz w:val="14"/>
-          <w:szCs w:val="14"/>
-        </w:rPr>
-        <w:tab/>
-      </w:r>
-      <w:r>
-        <w:rPr>
-          <w:rFonts w:ascii="Calibri" w:eastAsia="Calibri" w:hAnsi="Calibri" w:cs="Arial"/>
-          <w:b/>
-          <w:sz w:val="14"/>
-          <w:szCs w:val="14"/>
-        </w:rPr>
-        <w:t xml:space="preserve">                       </w:t>
-      </w:r>
-      <w:r>
-        <w:rPr>
-          <w:rFonts w:ascii="Calibri" w:eastAsia="Calibri" w:hAnsi="Calibri" w:cs="Arial"/>
-          <w:b/>
-          <w:sz w:val="14"/>
-          <w:szCs w:val="14"/>
-        </w:rPr>
-        <w:t xml:space="preserve">DATE: </w:t>
+        <w:t>_</w:t>
       </w:r>
       <w:proofErr w:type="gramStart"/>
       <w:r>
@@ -10990,9 +10993,8 @@
           <w:szCs w:val="14"/>
           <w:u w:val="single"/>
         </w:rPr>
-        <w:t>__{{</w:t>
-      </w:r>
-      <w:proofErr w:type="gramEnd"/>
+        <w:t>date</w:t>
+      </w:r>
       <w:r>
         <w:rPr>
           <w:rFonts w:ascii="Calibri" w:eastAsia="Calibri" w:hAnsi="Calibri" w:cs="Arial"/>
@@ -11001,9 +11003,8 @@
           <w:szCs w:val="14"/>
           <w:u w:val="single"/>
         </w:rPr>
-        <w:t>date</w:t>
-      </w:r>
-      <w:proofErr w:type="gramStart"/>
+        <w:t xml:space="preserve"> </w:t>
+      </w:r>
       <w:r>
         <w:rPr>
           <w:rFonts w:ascii="Calibri" w:eastAsia="Calibri" w:hAnsi="Calibri" w:cs="Arial"/>
@@ -11025,6 +11026,174 @@
         </w:rPr>
         <w:t>__</w:t>
       </w:r>
+      <w:r>
+        <w:rPr>
+          <w:rFonts w:ascii="Calibri" w:eastAsia="Calibri" w:hAnsi="Calibri" w:cs="Arial"/>
+          <w:b/>
+          <w:sz w:val="14"/>
+          <w:szCs w:val="14"/>
+        </w:rPr>
+        <w:tab/>
+      </w:r>
+      <w:r>
+        <w:rPr>
+          <w:rFonts w:ascii="Calibri" w:eastAsia="Calibri" w:hAnsi="Calibri" w:cs="Arial"/>
+          <w:b/>
+          <w:sz w:val="14"/>
+          <w:szCs w:val="14"/>
+        </w:rPr>
+        <w:tab/>
+      </w:r>
+      <w:r>
+        <w:rPr>
+          <w:rFonts w:ascii="Calibri" w:eastAsia="Calibri" w:hAnsi="Calibri" w:cs="Arial"/>
+          <w:b/>
+          <w:sz w:val="14"/>
+          <w:szCs w:val="14"/>
+        </w:rPr>
+        <w:tab/>
+      </w:r>
+      <w:r>
+        <w:rPr>
+          <w:rFonts w:ascii="Calibri" w:eastAsia="Calibri" w:hAnsi="Calibri" w:cs="Arial"/>
+          <w:b/>
+          <w:sz w:val="14"/>
+          <w:szCs w:val="14"/>
+        </w:rPr>
+        <w:tab/>
+      </w:r>
+      <w:r>
+        <w:rPr>
+          <w:rFonts w:ascii="Calibri" w:eastAsia="Calibri" w:hAnsi="Calibri" w:cs="Arial"/>
+          <w:b/>
+          <w:sz w:val="14"/>
+          <w:szCs w:val="14"/>
+        </w:rPr>
+        <w:tab/>
+      </w:r>
+      <w:r>
+        <w:rPr>
+          <w:rFonts w:ascii="Calibri" w:eastAsia="Calibri" w:hAnsi="Calibri" w:cs="Arial"/>
+          <w:b/>
+          <w:sz w:val="14"/>
+          <w:szCs w:val="14"/>
+        </w:rPr>
+        <w:tab/>
+      </w:r>
+      <w:r>
+        <w:rPr>
+          <w:rFonts w:ascii="Calibri" w:eastAsia="Calibri" w:hAnsi="Calibri" w:cs="Arial"/>
+          <w:b/>
+          <w:sz w:val="14"/>
+          <w:szCs w:val="14"/>
+        </w:rPr>
+        <w:tab/>
+      </w:r>
+      <w:r>
+        <w:rPr>
+          <w:rFonts w:ascii="Calibri" w:eastAsia="Calibri" w:hAnsi="Calibri" w:cs="Arial"/>
+          <w:b/>
+          <w:sz w:val="14"/>
+          <w:szCs w:val="14"/>
+        </w:rPr>
+        <w:t xml:space="preserve">                       </w:t>
+      </w:r>
+      <w:r>
+        <w:rPr>
+          <w:rFonts w:ascii="Calibri" w:eastAsia="Calibri" w:hAnsi="Calibri" w:cs="Arial"/>
+          <w:b/>
+          <w:sz w:val="14"/>
+          <w:szCs w:val="14"/>
+        </w:rPr>
+        <w:t xml:space="preserve">DATE: </w:t>
+      </w:r>
+      <w:r>
+        <w:rPr>
+          <w:rFonts w:ascii="Calibri" w:eastAsia="Calibri" w:hAnsi="Calibri" w:cs="Arial"/>
+          <w:b/>
+          <w:sz w:val="14"/>
+          <w:szCs w:val="14"/>
+          <w:u w:val="single"/>
+        </w:rPr>
+        <w:t>_</w:t>
+      </w:r>
+      <w:proofErr w:type="gramStart"/>
+      <w:r>
+        <w:rPr>
+          <w:rFonts w:ascii="Calibri" w:eastAsia="Calibri" w:hAnsi="Calibri" w:cs="Arial"/>
+          <w:b/>
+          <w:sz w:val="14"/>
+          <w:szCs w:val="14"/>
+          <w:u w:val="single"/>
+        </w:rPr>
+        <w:t>_{{</w:t>
+      </w:r>
+      <w:r>
+        <w:t xml:space="preserve"> </w:t>
+      </w:r>
+      <w:r>
+        <w:rPr>
+          <w:rFonts w:ascii="Calibri" w:eastAsia="Calibri" w:hAnsi="Calibri" w:cs="Arial"/>
+          <w:b/>
+          <w:sz w:val="14"/>
+          <w:szCs w:val="14"/>
+          <w:u w:val="single"/>
+        </w:rPr>
+        <w:t>created</w:t>
+      </w:r>
+      <w:proofErr w:type="gramEnd"/>
+      <w:r>
+        <w:rPr>
+          <w:rFonts w:ascii="Calibri" w:eastAsia="Calibri" w:hAnsi="Calibri" w:cs="Arial"/>
+          <w:b/>
+          <w:sz w:val="14"/>
+          <w:szCs w:val="14"/>
+          <w:u w:val="single"/>
+        </w:rPr>
+        <w:t>_</w:t>
+      </w:r>
+      <w:proofErr w:type="gramStart"/>
+      <w:r>
+        <w:rPr>
+          <w:rFonts w:ascii="Calibri" w:eastAsia="Calibri" w:hAnsi="Calibri" w:cs="Arial"/>
+          <w:b/>
+          <w:sz w:val="14"/>
+          <w:szCs w:val="14"/>
+          <w:u w:val="single"/>
+        </w:rPr>
+        <w:t>date</w:t>
+      </w:r>
+      <w:r>
+        <w:rPr>
+          <w:rFonts w:ascii="Calibri" w:eastAsia="Calibri" w:hAnsi="Calibri" w:cs="Arial"/>
+          <w:b/>
+          <w:sz w:val="14"/>
+          <w:szCs w:val="14"/>
+          <w:u w:val="single"/>
+        </w:rPr>
+        <w:t xml:space="preserve"> </w:t>
+      </w:r>
+      <w:r>
+        <w:rPr>
+          <w:rFonts w:ascii="Calibri" w:eastAsia="Calibri" w:hAnsi="Calibri" w:cs="Arial"/>
+          <w:b/>
+          <w:sz w:val="14"/>
+          <w:szCs w:val="14"/>
+          <w:u w:val="single"/>
+        </w:rPr>
+        <w:t>}}_</w:t>
+      </w:r>
+      <w:proofErr w:type="gramEnd"/>
+      <w:r>
+        <w:rPr>
+          <w:rFonts w:ascii="Calibri" w:eastAsia="Calibri" w:hAnsi="Calibri" w:cs="Arial"/>
+          <w:b/>
+          <w:sz w:val="14"/>
+          <w:szCs w:val="14"/>
+          <w:u w:val="single"/>
+        </w:rPr>
+        <w:t>__</w:t>
+      </w:r>
     </w:p>
     <w:p>
       <w:pPr>
@@ -11327,21 +11496,7 @@
         <w:rPr>
           <w:rFonts w:ascii="Arial" w:hAnsi="Arial" w:cs="Arial"/>
         </w:rPr>
-        <w:t xml:space="preserve"> in </w:t>
-      </w:r>
-      <w:proofErr w:type="spellStart"/>
-      <w:r>
-        <w:rPr>
-          <w:rFonts w:ascii="Arial" w:hAnsi="Arial" w:cs="Arial"/>
-        </w:rPr>
-        <w:t>Landbased</w:t>
-      </w:r>
-      <w:proofErr w:type="spellEnd"/>
-      <w:r>
-        <w:rPr>
-          <w:rFonts w:ascii="Arial" w:hAnsi="Arial" w:cs="Arial"/>
-        </w:rPr>
-        <w:t xml:space="preserve"> Accreditation System</w:t>
+        <w:t xml:space="preserve"> in Landbased Accreditation System</w:t>
       </w:r>
       <w:r>
         <w:rPr>
@@ -12184,51 +12339,7 @@
                                 <w:sz w:val="16"/>
                                 <w:szCs w:val="18"/>
                               </w:rPr>
-                              <w:t xml:space="preserve">Basement, </w:t>
-                            </w:r>
-                            <w:proofErr w:type="spellStart"/>
-                            <w:r>
-                              <w:rPr>
-                                <w:rFonts w:ascii="Times New Roman" w:hAnsi="Times New Roman" w:cs="Times New Roman"/>
-                                <w:b/>
-                                <w:bCs/>
-                                <w:sz w:val="16"/>
-                                <w:szCs w:val="18"/>
-                              </w:rPr>
-                              <w:t>Andenson</w:t>
-                            </w:r>
-                            <w:proofErr w:type="spellEnd"/>
-                            <w:r>
-                              <w:rPr>
-                                <w:rFonts w:ascii="Times New Roman" w:hAnsi="Times New Roman" w:cs="Times New Roman"/>
-                                <w:b/>
-                                <w:bCs/>
-                                <w:sz w:val="16"/>
-                                <w:szCs w:val="18"/>
-                              </w:rPr>
-                              <w:t xml:space="preserve"> Building II, </w:t>
-                            </w:r>
-                            <w:proofErr w:type="spellStart"/>
-                            <w:r>
-                              <w:rPr>
-                                <w:rFonts w:ascii="Times New Roman" w:hAnsi="Times New Roman" w:cs="Times New Roman"/>
-                                <w:b/>
-                                <w:bCs/>
-                                <w:sz w:val="16"/>
-                                <w:szCs w:val="18"/>
-                              </w:rPr>
-                              <w:t>Brgy</w:t>
-                            </w:r>
-                            <w:proofErr w:type="spellEnd"/>
-                            <w:r>
-                              <w:rPr>
-                                <w:rFonts w:ascii="Times New Roman" w:hAnsi="Times New Roman" w:cs="Times New Roman"/>
-                                <w:b/>
-                                <w:bCs/>
-                                <w:sz w:val="16"/>
-                                <w:szCs w:val="18"/>
-                              </w:rPr>
-                              <w:t>. Parian, Calamba City, Laguna 4027</w:t>
+                              <w:t>Basement, Andenson Building II, Brgy. Parian, Calamba City, Laguna 4027</w:t>
                             </w:r>
                           </w:p>
                           <w:p>
@@ -12359,51 +12470,7 @@
                           <w:sz w:val="16"/>
                           <w:szCs w:val="18"/>
                         </w:rPr>
-                        <w:t xml:space="preserve">Basement, </w:t>
-                      </w:r>
-                      <w:proofErr w:type="spellStart"/>
-                      <w:r>
-                        <w:rPr>
-                          <w:rFonts w:ascii="Times New Roman" w:hAnsi="Times New Roman" w:cs="Times New Roman"/>
-                          <w:b/>
-                          <w:bCs/>
-                          <w:sz w:val="16"/>
-                          <w:szCs w:val="18"/>
-                        </w:rPr>
-                        <w:t>Andenson</w:t>
-                      </w:r>
-                      <w:proofErr w:type="spellEnd"/>
-                      <w:r>
-                        <w:rPr>
-                          <w:rFonts w:ascii="Times New Roman" w:hAnsi="Times New Roman" w:cs="Times New Roman"/>
-                          <w:b/>
-                          <w:bCs/>
-                          <w:sz w:val="16"/>
-                          <w:szCs w:val="18"/>
-                        </w:rPr>
-                        <w:t xml:space="preserve"> Building II, </w:t>
-                      </w:r>
-                      <w:proofErr w:type="spellStart"/>
-                      <w:r>
-                        <w:rPr>
-                          <w:rFonts w:ascii="Times New Roman" w:hAnsi="Times New Roman" w:cs="Times New Roman"/>
-                          <w:b/>
-                          <w:bCs/>
-                          <w:sz w:val="16"/>
-                          <w:szCs w:val="18"/>
-                        </w:rPr>
-                        <w:t>Brgy</w:t>
-                      </w:r>
-                      <w:proofErr w:type="spellEnd"/>
-                      <w:r>
-                        <w:rPr>
-                          <w:rFonts w:ascii="Times New Roman" w:hAnsi="Times New Roman" w:cs="Times New Roman"/>
-                          <w:b/>
-                          <w:bCs/>
-                          <w:sz w:val="16"/>
-                          <w:szCs w:val="18"/>
-                        </w:rPr>
-                        <w:t>. Parian, Calamba City, Laguna 4027</w:t>
+                        <w:t>Basement, Andenson Building II, Brgy. Parian, Calamba City, Laguna 4027</w:t>
                       </w:r>
                     </w:p>
                     <w:p>
@@ -12549,7 +12616,7 @@
         <v:path o:extrusionok="f" gradientshapeok="t" o:connecttype="rect"/>
         <o:lock v:ext="edit" aspectratio="t"/>
       </v:shapetype>
-      <v:shape id="_x0000_i1057" type="#_x0000_t75" style="width:45pt;height:28.5pt;visibility:visible;mso-wrap-style:square" o:bullet="t">
+      <v:shape id="_x0000_i1035" type="#_x0000_t75" style="width:45pt;height:28.5pt;visibility:visible;mso-wrap-style:square" o:bullet="t">
         <v:imagedata r:id="rId1" o:title=""/>
       </v:shape>
     </w:pict>
@@ -14275,6 +14342,23 @@
 </file>
 
 <file path=customXml/item1.xml><?xml version="1.0" encoding="utf-8"?>
+<p:properties xmlns:p="http://schemas.microsoft.com/office/2006/metadata/properties" xmlns:xsi="http://www.w3.org/2001/XMLSchema-instance" xmlns:pc="http://schemas.microsoft.com/office/infopath/2007/PartnerControls">
+  <documentManagement>
+    <_activity xmlns="2ebc7845-858b-4f3c-ba6d-7a6a203ce4fd" xsi:nil="true"/>
+  </documentManagement>
+</p:properties>
+</file>
+
+<file path=customXml/item2.xml><?xml version="1.0" encoding="utf-8"?>
+<?mso-contentType ?>
+<FormTemplates xmlns="http://schemas.microsoft.com/sharepoint/v3/contenttype/forms">
+  <Display>DocumentLibraryForm</Display>
+  <Edit>DocumentLibraryForm</Edit>
+  <New>DocumentLibraryForm</New>
+</FormTemplates>
+</file>
+
+<file path=customXml/item3.xml><?xml version="1.0" encoding="utf-8"?>
 <ct:contentTypeSchema xmlns:ct="http://schemas.microsoft.com/office/2006/metadata/contentType" xmlns:ma="http://schemas.microsoft.com/office/2006/metadata/properties/metaAttributes" ct:_="" ma:_="" ma:contentTypeName="Document" ma:contentTypeID="0x010100319C9E26B1D72648A18F4404200D28A0" ma:contentTypeVersion="14" ma:contentTypeDescription="Create a new document." ma:contentTypeScope="" ma:versionID="92e0d19c320a7ab9c6f704a650054611">
   <xsd:schema xmlns:xsd="http://www.w3.org/2001/XMLSchema" xmlns:xs="http://www.w3.org/2001/XMLSchema" xmlns:p="http://schemas.microsoft.com/office/2006/metadata/properties" xmlns:ns3="3344fb26-d8d0-4ae9-b28d-1b9a240ccfb9" xmlns:ns4="2ebc7845-858b-4f3c-ba6d-7a6a203ce4fd" targetNamespace="http://schemas.microsoft.com/office/2006/metadata/properties" ma:root="true" ma:fieldsID="e6c0911d5e1e01f2e0371ff8889a02c5" ns3:_="" ns4:_="">
     <xsd:import namespace="3344fb26-d8d0-4ae9-b28d-1b9a240ccfb9"/>
@@ -14501,24 +14585,25 @@
 </ct:contentTypeSchema>
 </file>
 
-<file path=customXml/item2.xml><?xml version="1.0" encoding="utf-8"?>
-<?mso-contentType ?>
-<FormTemplates xmlns="http://schemas.microsoft.com/sharepoint/v3/contenttype/forms">
-  <Display>DocumentLibraryForm</Display>
-  <Edit>DocumentLibraryForm</Edit>
-  <New>DocumentLibraryForm</New>
-</FormTemplates>
+<file path=customXml/itemProps1.xml><?xml version="1.0" encoding="utf-8"?>
+<ds:datastoreItem xmlns:ds="http://schemas.openxmlformats.org/officeDocument/2006/customXml" ds:itemID="{DD2B40DC-BDC3-4032-B9DF-9AC375CFA993}">
+  <ds:schemaRefs>
+    <ds:schemaRef ds:uri="http://schemas.microsoft.com/office/2006/metadata/properties"/>
+    <ds:schemaRef ds:uri="http://schemas.microsoft.com/office/infopath/2007/PartnerControls"/>
+    <ds:schemaRef ds:uri="2ebc7845-858b-4f3c-ba6d-7a6a203ce4fd"/>
+  </ds:schemaRefs>
+</ds:datastoreItem>
 </file>
 
-<file path=customXml/item3.xml><?xml version="1.0" encoding="utf-8"?>
-<p:properties xmlns:p="http://schemas.microsoft.com/office/2006/metadata/properties" xmlns:xsi="http://www.w3.org/2001/XMLSchema-instance" xmlns:pc="http://schemas.microsoft.com/office/infopath/2007/PartnerControls">
-  <documentManagement>
-    <_activity xmlns="2ebc7845-858b-4f3c-ba6d-7a6a203ce4fd" xsi:nil="true"/>
-  </documentManagement>
-</p:properties>
+<file path=customXml/itemProps2.xml><?xml version="1.0" encoding="utf-8"?>
+<ds:datastoreItem xmlns:ds="http://schemas.openxmlformats.org/officeDocument/2006/customXml" ds:itemID="{3DF7C0AC-408F-4D10-9505-FAAB01C4DE8B}">
+  <ds:schemaRefs>
+    <ds:schemaRef ds:uri="http://schemas.microsoft.com/sharepoint/v3/contenttype/forms"/>
+  </ds:schemaRefs>
+</ds:datastoreItem>
 </file>
 
-<file path=customXml/itemProps1.xml><?xml version="1.0" encoding="utf-8"?>
+<file path=customXml/itemProps3.xml><?xml version="1.0" encoding="utf-8"?>
 <ds:datastoreItem xmlns:ds="http://schemas.openxmlformats.org/officeDocument/2006/customXml" ds:itemID="{5CC911B3-8DA8-4604-BB50-C5997F141DF2}">
   <ds:schemaRefs>
     <ds:schemaRef ds:uri="http://schemas.microsoft.com/office/2006/metadata/contentType"/>
@@ -14535,22 +14620,4 @@
     <ds:schemaRef ds:uri="http://schemas.microsoft.com/internal/obd"/>
   </ds:schemaRefs>
 </ds:datastoreItem>
-</file>
-
-<file path=customXml/itemProps2.xml><?xml version="1.0" encoding="utf-8"?>
-<ds:datastoreItem xmlns:ds="http://schemas.openxmlformats.org/officeDocument/2006/customXml" ds:itemID="{3DF7C0AC-408F-4D10-9505-FAAB01C4DE8B}">
-  <ds:schemaRefs>
-    <ds:schemaRef ds:uri="http://schemas.microsoft.com/sharepoint/v3/contenttype/forms"/>
-  </ds:schemaRefs>
-</ds:datastoreItem>
-</file>
-
-<file path=customXml/itemProps3.xml><?xml version="1.0" encoding="utf-8"?>
-<ds:datastoreItem xmlns:ds="http://schemas.openxmlformats.org/officeDocument/2006/customXml" ds:itemID="{DD2B40DC-BDC3-4032-B9DF-9AC375CFA993}">
-  <ds:schemaRefs>
-    <ds:schemaRef ds:uri="http://schemas.microsoft.com/office/2006/metadata/properties"/>
-    <ds:schemaRef ds:uri="http://schemas.microsoft.com/office/infopath/2007/PartnerControls"/>
-    <ds:schemaRef ds:uri="2ebc7845-858b-4f3c-ba6d-7a6a203ce4fd"/>
-  </ds:schemaRefs>
-</ds:datastoreItem>
 </file>
</xml_diff>

<commit_message>
docx template added for direct hire
</commit_message>
<xml_diff>
--- a/public/templates/direct-hire-clearance.docx
+++ b/public/templates/direct-hire-clearance.docx
@@ -260,6 +260,7 @@
         </w:rPr>
         <w:t xml:space="preserve"> </w:t>
       </w:r>
+      <w:proofErr w:type="spellStart"/>
       <w:r>
         <w:rPr>
           <w:rFonts w:ascii="Arial" w:hAnsi="Arial" w:cs="Arial"/>
@@ -289,6 +290,7 @@
         </w:rPr>
         <w:t>date</w:t>
       </w:r>
+      <w:proofErr w:type="spellEnd"/>
       <w:r>
         <w:rPr>
           <w:rFonts w:ascii="Arial" w:hAnsi="Arial" w:cs="Arial"/>
@@ -425,7 +427,27 @@
           <w:szCs w:val="25"/>
           <w:u w:val="single"/>
         </w:rPr>
-        <w:t>{{control_number}}</w:t>
+        <w:t>{{</w:t>
+      </w:r>
+      <w:proofErr w:type="spellStart"/>
+      <w:r>
+        <w:rPr>
+          <w:rFonts w:ascii="Arial" w:hAnsi="Arial" w:cs="Arial"/>
+          <w:sz w:val="25"/>
+          <w:szCs w:val="25"/>
+          <w:u w:val="single"/>
+        </w:rPr>
+        <w:t>control_number</w:t>
+      </w:r>
+      <w:proofErr w:type="spellEnd"/>
+      <w:r>
+        <w:rPr>
+          <w:rFonts w:ascii="Arial" w:hAnsi="Arial" w:cs="Arial"/>
+          <w:sz w:val="25"/>
+          <w:szCs w:val="25"/>
+          <w:u w:val="single"/>
+        </w:rPr>
+        <w:t>}}</w:t>
       </w:r>
     </w:p>
     <w:p>
@@ -990,7 +1012,25 @@
           <w:sz w:val="25"/>
           <w:szCs w:val="25"/>
         </w:rPr>
-        <w:t xml:space="preserve">Section 124d (2) of the 2016 Revised POEA Landbased Rules and </w:t>
+        <w:t xml:space="preserve">Section 124d (2) of the 2016 Revised POEA </w:t>
+      </w:r>
+      <w:proofErr w:type="spellStart"/>
+      <w:r>
+        <w:rPr>
+          <w:rFonts w:ascii="Arial" w:hAnsi="Arial" w:cs="Arial"/>
+          <w:sz w:val="25"/>
+          <w:szCs w:val="25"/>
+        </w:rPr>
+        <w:t>Landbased</w:t>
+      </w:r>
+      <w:proofErr w:type="spellEnd"/>
+      <w:r>
+        <w:rPr>
+          <w:rFonts w:ascii="Arial" w:hAnsi="Arial" w:cs="Arial"/>
+          <w:sz w:val="25"/>
+          <w:szCs w:val="25"/>
+        </w:rPr>
+        <w:t xml:space="preserve"> Rules and </w:t>
       </w:r>
       <w:r>
         <w:rPr>
@@ -1434,7 +1474,12 @@
     </w:p>
     <w:p>
       <w:pPr>
-        <w:ind w:left="567" w:right="992"/>
+        <w:ind w:right="992"/>
+      </w:pPr>
+    </w:p>
+    <w:p>
+      <w:pPr>
+        <w:ind w:right="992"/>
       </w:pPr>
     </w:p>
     <w:p>
@@ -1801,6 +1846,7 @@
         </w:rPr>
         <w:t>{{</w:t>
       </w:r>
+      <w:proofErr w:type="spellStart"/>
       <w:r>
         <w:rPr>
           <w:rFonts w:ascii="Arial" w:hAnsi="Arial" w:cs="Arial"/>
@@ -1810,6 +1856,7 @@
         </w:rPr>
         <w:t>created_date</w:t>
       </w:r>
+      <w:proofErr w:type="spellEnd"/>
       <w:r>
         <w:rPr>
           <w:rFonts w:ascii="Arial" w:hAnsi="Arial" w:cs="Arial"/>
@@ -2242,7 +2289,25 @@
           <w:sz w:val="26"/>
           <w:szCs w:val="26"/>
         </w:rPr>
-        <w:t>of Landbased Overseas Filipino Workers.</w:t>
+        <w:t xml:space="preserve">of </w:t>
+      </w:r>
+      <w:proofErr w:type="spellStart"/>
+      <w:r>
+        <w:rPr>
+          <w:rFonts w:ascii="Arial" w:hAnsi="Arial" w:cs="Arial"/>
+          <w:sz w:val="26"/>
+          <w:szCs w:val="26"/>
+        </w:rPr>
+        <w:t>Landbased</w:t>
+      </w:r>
+      <w:proofErr w:type="spellEnd"/>
+      <w:r>
+        <w:rPr>
+          <w:rFonts w:ascii="Arial" w:hAnsi="Arial" w:cs="Arial"/>
+          <w:sz w:val="26"/>
+          <w:szCs w:val="26"/>
+        </w:rPr>
+        <w:t xml:space="preserve"> Overseas Filipino Workers.</w:t>
       </w:r>
     </w:p>
     <w:p>
@@ -2843,15 +2908,6 @@
     </w:p>
     <w:p>
       <w:pPr>
-        <w:ind w:left="567" w:right="992"/>
-        <w:jc w:val="center"/>
-        <w:rPr>
-          <w:rFonts w:ascii="Arial" w:hAnsi="Arial" w:cs="Arial"/>
-        </w:rPr>
-      </w:pPr>
-    </w:p>
-    <w:p>
-      <w:pPr>
         <w:ind w:right="992"/>
         <w:rPr>
           <w:rFonts w:ascii="Arial" w:hAnsi="Arial" w:cs="Arial"/>
@@ -2878,6 +2934,7 @@
           <w:sz w:val="28"/>
           <w:szCs w:val="28"/>
         </w:rPr>
+        <w:lastRenderedPageBreak/>
         <w:t>MIGRANT WORKERS OFFICE</w:t>
       </w:r>
     </w:p>
@@ -3418,23 +3475,33 @@
         </w:rPr>
         <w:tab/>
       </w:r>
+      <w:r>
+        <w:rPr>
+          <w:rFonts w:cstheme="minorHAnsi"/>
+        </w:rPr>
+        <w:t xml:space="preserve">   </w:t>
+      </w:r>
+      <w:r>
+        <w:rPr>
+          <w:rFonts w:cstheme="minorHAnsi"/>
+        </w:rPr>
+        <w:t xml:space="preserve"> </w:t>
+      </w:r>
       <w:proofErr w:type="gramStart"/>
-      <w:r>
-        <w:rPr>
-          <w:rFonts w:cstheme="minorHAnsi"/>
-        </w:rPr>
-        <w:t>_</w:t>
-      </w:r>
       <w:r>
         <w:rPr>
           <w:rFonts w:cstheme="minorHAnsi"/>
           <w:u w:val="single"/>
         </w:rPr>
-        <w:t>{{</w:t>
-      </w:r>
-      <w:r>
+        <w:t>_{{</w:t>
+      </w:r>
+      <w:r>
+        <w:rPr>
+          <w:u w:val="single"/>
+        </w:rPr>
         <w:t xml:space="preserve"> </w:t>
       </w:r>
+      <w:proofErr w:type="spellStart"/>
       <w:r>
         <w:rPr>
           <w:rFonts w:cstheme="minorHAnsi"/>
@@ -3458,6 +3525,7 @@
         </w:rPr>
         <w:t>date</w:t>
       </w:r>
+      <w:proofErr w:type="spellEnd"/>
       <w:r>
         <w:rPr>
           <w:rFonts w:cstheme="minorHAnsi"/>
@@ -3731,6 +3799,23 @@
     </w:p>
     <w:p>
       <w:pPr>
+        <w:ind w:left="567"/>
+        <w:rPr>
+          <w:rFonts w:ascii="Arial" w:hAnsi="Arial" w:cs="Arial"/>
+        </w:rPr>
+      </w:pPr>
+    </w:p>
+    <w:p>
+      <w:pPr>
+        <w:ind w:left="567"/>
+        <w:rPr>
+          <w:rFonts w:ascii="Arial" w:hAnsi="Arial" w:cs="Arial"/>
+        </w:rPr>
+      </w:pPr>
+    </w:p>
+    <w:p>
+      <w:pPr>
+        <w:ind w:left="567"/>
         <w:rPr>
           <w:rFonts w:ascii="Arial" w:hAnsi="Arial" w:cs="Arial"/>
         </w:rPr>
@@ -3762,6 +3847,7 @@
           <w:sz w:val="16"/>
           <w:szCs w:val="16"/>
         </w:rPr>
+        <w:lastRenderedPageBreak/>
         <w:t>CHECKLIST OF REQUIREMENTS FOR EVALUATION OF DIRECT HIRE APPLICATION</w:t>
       </w:r>
     </w:p>
@@ -10684,15 +10770,17 @@
           <w:szCs w:val="14"/>
         </w:rPr>
       </w:pPr>
-      <w:r>
+    </w:p>
+    <w:p>
+      <w:pPr>
+        <w:ind w:left="720"/>
         <w:rPr>
           <w:rFonts w:ascii="Calibri" w:eastAsia="Calibri" w:hAnsi="Calibri" w:cs="Arial"/>
           <w:b/>
           <w:sz w:val="14"/>
           <w:szCs w:val="14"/>
         </w:rPr>
-        <w:t>_</w:t>
-      </w:r>
+      </w:pPr>
       <w:proofErr w:type="gramStart"/>
       <w:r>
         <w:rPr>
@@ -10701,7 +10789,7 @@
           <w:sz w:val="14"/>
           <w:szCs w:val="14"/>
         </w:rPr>
-        <w:t>__</w:t>
+        <w:t>___</w:t>
       </w:r>
       <w:r>
         <w:rPr>
@@ -10825,6 +10913,15 @@
           <w:sz w:val="14"/>
           <w:szCs w:val="14"/>
         </w:rPr>
+        <w:t>_________________________</w:t>
+      </w:r>
+      <w:r>
+        <w:rPr>
+          <w:rFonts w:ascii="Calibri" w:eastAsia="Calibri" w:hAnsi="Calibri" w:cs="Arial"/>
+          <w:b/>
+          <w:sz w:val="14"/>
+          <w:szCs w:val="14"/>
+        </w:rPr>
         <w:tab/>
       </w:r>
     </w:p>
@@ -10963,6 +11060,7 @@
       <w:r>
         <w:t xml:space="preserve"> </w:t>
       </w:r>
+      <w:proofErr w:type="spellStart"/>
       <w:r>
         <w:rPr>
           <w:rFonts w:ascii="Calibri" w:eastAsia="Calibri" w:hAnsi="Calibri" w:cs="Arial"/>
@@ -10995,6 +11093,7 @@
         </w:rPr>
         <w:t>date</w:t>
       </w:r>
+      <w:proofErr w:type="spellEnd"/>
       <w:r>
         <w:rPr>
           <w:rFonts w:ascii="Calibri" w:eastAsia="Calibri" w:hAnsi="Calibri" w:cs="Arial"/>
@@ -11096,15 +11195,6 @@
           <w:sz w:val="14"/>
           <w:szCs w:val="14"/>
         </w:rPr>
-        <w:t xml:space="preserve">                       </w:t>
-      </w:r>
-      <w:r>
-        <w:rPr>
-          <w:rFonts w:ascii="Calibri" w:eastAsia="Calibri" w:hAnsi="Calibri" w:cs="Arial"/>
-          <w:b/>
-          <w:sz w:val="14"/>
-          <w:szCs w:val="14"/>
-        </w:rPr>
         <w:t xml:space="preserve">DATE: </w:t>
       </w:r>
       <w:r>
@@ -11131,6 +11221,7 @@
       <w:r>
         <w:t xml:space="preserve"> </w:t>
       </w:r>
+      <w:proofErr w:type="spellStart"/>
       <w:r>
         <w:rPr>
           <w:rFonts w:ascii="Calibri" w:eastAsia="Calibri" w:hAnsi="Calibri" w:cs="Arial"/>
@@ -11163,6 +11254,7 @@
         </w:rPr>
         <w:t>date</w:t>
       </w:r>
+      <w:proofErr w:type="spellEnd"/>
       <w:r>
         <w:rPr>
           <w:rFonts w:ascii="Calibri" w:eastAsia="Calibri" w:hAnsi="Calibri" w:cs="Arial"/>
@@ -11285,7 +11377,7 @@
           <w:sz w:val="14"/>
           <w:szCs w:val="14"/>
         </w:rPr>
-        <w:tab/>
+        <w:t xml:space="preserve">                      </w:t>
       </w:r>
       <w:r>
         <w:rPr>
@@ -11318,7 +11410,9 @@
           <w:lang w:val="id-ID"/>
         </w:rPr>
       </w:pPr>
-      <w:r>
+    </w:p>
+    <w:p>
+      <w:pPr>
         <w:rPr>
           <w:rFonts w:ascii="Calibri" w:eastAsia="Calibri" w:hAnsi="Calibri" w:cs="Arial"/>
           <w:b/>
@@ -11326,17 +11420,110 @@
           <w:szCs w:val="14"/>
           <w:lang w:val="id-ID"/>
         </w:rPr>
-        <w:t>Note: This Form is non-transferable and is issued for the sole purpose of above-stated worker only. Unauthorized replication of this Form shall be dealt with accordingly.</w:t>
-      </w:r>
-    </w:p>
-    <w:p>
-      <w:pPr>
-        <w:spacing w:line="276" w:lineRule="auto"/>
+      </w:pPr>
+    </w:p>
+    <w:p>
+      <w:pPr>
         <w:rPr>
           <w:rFonts w:ascii="Calibri" w:eastAsia="Calibri" w:hAnsi="Calibri" w:cs="Arial"/>
           <w:b/>
           <w:sz w:val="14"/>
           <w:szCs w:val="14"/>
+          <w:lang w:val="id-ID"/>
+        </w:rPr>
+      </w:pPr>
+    </w:p>
+    <w:p>
+      <w:pPr>
+        <w:rPr>
+          <w:rFonts w:ascii="Calibri" w:eastAsia="Calibri" w:hAnsi="Calibri" w:cs="Arial"/>
+          <w:b/>
+          <w:sz w:val="14"/>
+          <w:szCs w:val="14"/>
+          <w:lang w:val="id-ID"/>
+        </w:rPr>
+      </w:pPr>
+    </w:p>
+    <w:p>
+      <w:pPr>
+        <w:rPr>
+          <w:rFonts w:ascii="Calibri" w:eastAsia="Calibri" w:hAnsi="Calibri" w:cs="Arial"/>
+          <w:b/>
+          <w:sz w:val="14"/>
+          <w:szCs w:val="14"/>
+          <w:lang w:val="id-ID"/>
+        </w:rPr>
+      </w:pPr>
+    </w:p>
+    <w:p>
+      <w:pPr>
+        <w:rPr>
+          <w:rFonts w:ascii="Calibri" w:eastAsia="Calibri" w:hAnsi="Calibri" w:cs="Arial"/>
+          <w:b/>
+          <w:sz w:val="14"/>
+          <w:szCs w:val="14"/>
+          <w:lang w:val="id-ID"/>
+        </w:rPr>
+      </w:pPr>
+      <w:r>
+        <w:rPr>
+          <w:rFonts w:ascii="Calibri" w:eastAsia="Calibri" w:hAnsi="Calibri" w:cs="Arial"/>
+          <w:b/>
+          <w:sz w:val="14"/>
+          <w:szCs w:val="14"/>
+          <w:lang w:val="id-ID"/>
+        </w:rPr>
+        <w:t xml:space="preserve">Note: This </w:t>
+      </w:r>
+      <w:r>
+        <w:rPr>
+          <w:rFonts w:ascii="Calibri" w:eastAsia="Calibri" w:hAnsi="Calibri" w:cs="Arial"/>
+          <w:b/>
+          <w:sz w:val="14"/>
+          <w:szCs w:val="14"/>
+          <w:lang w:val="id-ID"/>
+        </w:rPr>
+        <w:t>f</w:t>
+      </w:r>
+      <w:r>
+        <w:rPr>
+          <w:rFonts w:ascii="Calibri" w:eastAsia="Calibri" w:hAnsi="Calibri" w:cs="Arial"/>
+          <w:b/>
+          <w:sz w:val="14"/>
+          <w:szCs w:val="14"/>
+          <w:lang w:val="id-ID"/>
+        </w:rPr>
+        <w:t xml:space="preserve">orm is non-transferable and is issued for the sole purpose of above-stated worker only. Unauthorized replication of this </w:t>
+      </w:r>
+      <w:r>
+        <w:rPr>
+          <w:rFonts w:ascii="Calibri" w:eastAsia="Calibri" w:hAnsi="Calibri" w:cs="Arial"/>
+          <w:b/>
+          <w:sz w:val="14"/>
+          <w:szCs w:val="14"/>
+          <w:lang w:val="id-ID"/>
+        </w:rPr>
+        <w:t>f</w:t>
+      </w:r>
+      <w:r>
+        <w:rPr>
+          <w:rFonts w:ascii="Calibri" w:eastAsia="Calibri" w:hAnsi="Calibri" w:cs="Arial"/>
+          <w:b/>
+          <w:sz w:val="14"/>
+          <w:szCs w:val="14"/>
+          <w:lang w:val="id-ID"/>
+        </w:rPr>
+        <w:t>orm shall be dealt with accordingly.</w:t>
+      </w:r>
+    </w:p>
+    <w:p>
+      <w:pPr>
+        <w:spacing w:line="276" w:lineRule="auto"/>
+        <w:rPr>
+          <w:rFonts w:ascii="Calibri" w:eastAsia="Calibri" w:hAnsi="Calibri" w:cs="Arial"/>
+          <w:b/>
+          <w:sz w:val="14"/>
+          <w:szCs w:val="14"/>
         </w:rPr>
       </w:pPr>
     </w:p>
@@ -11349,47 +11536,42 @@
           <w:szCs w:val="14"/>
         </w:rPr>
       </w:pPr>
-      <w:r>
+    </w:p>
+    <w:p>
+      <w:pPr>
+        <w:spacing w:line="480" w:lineRule="auto"/>
+        <w:ind w:firstLine="567"/>
         <w:rPr>
           <w:rFonts w:ascii="Calibri" w:eastAsia="Calibri" w:hAnsi="Calibri" w:cs="Arial"/>
           <w:b/>
           <w:szCs w:val="14"/>
         </w:rPr>
-        <w:t>EMAIL ADDRESS:</w:t>
-      </w:r>
-      <w:r>
-        <w:tab/>
-      </w:r>
-      <w:r>
-        <w:tab/>
-      </w:r>
-      <w:r>
-        <w:tab/>
-      </w:r>
-      <w:r>
-        <w:tab/>
-      </w:r>
-      <w:r>
-        <w:tab/>
-      </w:r>
-      <w:r>
-        <w:tab/>
-      </w:r>
-      <w:r>
+        <w:sectPr>
+          <w:headerReference w:type="default" r:id="rId10"/>
+          <w:pgSz w:w="11907" w:h="16840" w:code="9"/>
+          <w:pgMar w:top="1440" w:right="567" w:bottom="306" w:left="709" w:header="1984" w:footer="1984" w:gutter="0"/>
+          <w:cols w:space="708"/>
+          <w:docGrid w:linePitch="360"/>
+        </w:sectPr>
+      </w:pPr>
+    </w:p>
+    <w:p>
+      <w:pPr>
+        <w:spacing w:line="480" w:lineRule="auto"/>
+        <w:ind w:firstLine="567"/>
         <w:rPr>
           <w:rFonts w:ascii="Calibri" w:eastAsia="Calibri" w:hAnsi="Calibri" w:cs="Arial"/>
           <w:b/>
           <w:szCs w:val="14"/>
         </w:rPr>
-        <w:tab/>
-      </w:r>
+      </w:pPr>
       <w:r>
         <w:rPr>
           <w:rFonts w:ascii="Calibri" w:eastAsia="Calibri" w:hAnsi="Calibri" w:cs="Arial"/>
           <w:b/>
           <w:szCs w:val="14"/>
         </w:rPr>
-        <w:tab/>
+        <w:t>EMAIL ADDRESS</w:t>
       </w:r>
       <w:r>
         <w:rPr>
@@ -11397,6 +11579,26 @@
           <w:b/>
           <w:szCs w:val="14"/>
         </w:rPr>
+        <w:t>:</w:t>
+      </w:r>
+    </w:p>
+    <w:p>
+      <w:pPr>
+        <w:spacing w:line="480" w:lineRule="auto"/>
+        <w:ind w:firstLine="567"/>
+        <w:rPr>
+          <w:rFonts w:ascii="Calibri" w:eastAsia="Calibri" w:hAnsi="Calibri" w:cs="Arial"/>
+          <w:b/>
+          <w:szCs w:val="14"/>
+        </w:rPr>
+      </w:pPr>
+      <w:proofErr w:type="gramStart"/>
+      <w:r>
+        <w:rPr>
+          <w:rFonts w:ascii="Calibri" w:eastAsia="Calibri" w:hAnsi="Calibri" w:cs="Arial"/>
+          <w:b/>
+          <w:szCs w:val="14"/>
+        </w:rPr>
         <w:t>CP#</w:t>
       </w:r>
       <w:r>
@@ -11405,16 +11607,17 @@
           <w:b/>
           <w:szCs w:val="14"/>
         </w:rPr>
-        <w:tab/>
-      </w:r>
-    </w:p>
-    <w:p>
-      <w:pPr>
-        <w:spacing w:line="276" w:lineRule="auto"/>
-        <w:rPr>
-          <w:rFonts w:ascii="Arial" w:hAnsi="Arial" w:cs="Arial"/>
-        </w:rPr>
-      </w:pPr>
+        <w:t>:</w:t>
+      </w:r>
+      <w:proofErr w:type="gramEnd"/>
+      <w:r>
+        <w:rPr>
+          <w:rFonts w:ascii="Calibri" w:eastAsia="Calibri" w:hAnsi="Calibri" w:cs="Arial"/>
+          <w:b/>
+          <w:szCs w:val="14"/>
+        </w:rPr>
+        <w:tab/>
+      </w:r>
     </w:p>
     <w:p>
       <w:pPr>
@@ -11422,6 +11625,13 @@
         <w:rPr>
           <w:rFonts w:ascii="Arial" w:hAnsi="Arial" w:cs="Arial"/>
         </w:rPr>
+        <w:sectPr>
+          <w:type w:val="continuous"/>
+          <w:pgSz w:w="11907" w:h="16840" w:code="9"/>
+          <w:pgMar w:top="1440" w:right="567" w:bottom="306" w:left="709" w:header="1984" w:footer="1984" w:gutter="0"/>
+          <w:cols w:num="2" w:space="708"/>
+          <w:docGrid w:linePitch="360"/>
+        </w:sectPr>
       </w:pPr>
     </w:p>
     <w:p>
@@ -11429,22 +11639,6 @@
         <w:ind w:left="567" w:right="992"/>
         <w:rPr>
           <w:rFonts w:ascii="Arial" w:hAnsi="Arial" w:cs="Arial"/>
-        </w:rPr>
-      </w:pPr>
-    </w:p>
-    <w:p>
-      <w:pPr>
-        <w:ind w:left="567" w:right="992"/>
-        <w:rPr>
-          <w:rFonts w:ascii="Arial" w:hAnsi="Arial" w:cs="Arial"/>
-        </w:rPr>
-      </w:pPr>
-    </w:p>
-    <w:p>
-      <w:pPr>
-        <w:ind w:left="567" w:right="992"/>
-        <w:rPr>
-          <w:rFonts w:ascii="Arial" w:hAnsi="Arial" w:cs="Arial"/>
           <w:color w:val="FF0000"/>
         </w:rPr>
       </w:pPr>
@@ -11496,7 +11690,21 @@
         <w:rPr>
           <w:rFonts w:ascii="Arial" w:hAnsi="Arial" w:cs="Arial"/>
         </w:rPr>
-        <w:t xml:space="preserve"> in Landbased Accreditation System</w:t>
+        <w:t xml:space="preserve"> in </w:t>
+      </w:r>
+      <w:proofErr w:type="spellStart"/>
+      <w:r>
+        <w:rPr>
+          <w:rFonts w:ascii="Arial" w:hAnsi="Arial" w:cs="Arial"/>
+        </w:rPr>
+        <w:t>Landbased</w:t>
+      </w:r>
+      <w:proofErr w:type="spellEnd"/>
+      <w:r>
+        <w:rPr>
+          <w:rFonts w:ascii="Arial" w:hAnsi="Arial" w:cs="Arial"/>
+        </w:rPr>
+        <w:t xml:space="preserve"> Accreditation System</w:t>
       </w:r>
       <w:r>
         <w:rPr>
@@ -11540,7 +11748,7 @@
                     <pic:cNvPicPr/>
                   </pic:nvPicPr>
                   <pic:blipFill>
-                    <a:blip r:embed="rId10"/>
+                    <a:blip r:embed="rId11"/>
                     <a:stretch>
                       <a:fillRect/>
                     </a:stretch>
@@ -11644,7 +11852,7 @@
                     <pic:cNvPicPr/>
                   </pic:nvPicPr>
                   <pic:blipFill>
-                    <a:blip r:embed="rId11"/>
+                    <a:blip r:embed="rId12"/>
                     <a:stretch>
                       <a:fillRect/>
                     </a:stretch>
@@ -11677,96 +11885,6 @@
     </w:p>
     <w:p>
       <w:pPr>
-        <w:spacing w:after="160" w:line="259" w:lineRule="auto"/>
-        <w:ind w:right="992"/>
-        <w:rPr>
-          <w:rFonts w:ascii="Arial" w:hAnsi="Arial" w:cs="Arial"/>
-          <w:noProof/>
-        </w:rPr>
-      </w:pPr>
-    </w:p>
-    <w:p>
-      <w:pPr>
-        <w:spacing w:after="160" w:line="259" w:lineRule="auto"/>
-        <w:ind w:right="992"/>
-        <w:rPr>
-          <w:rFonts w:ascii="Arial" w:hAnsi="Arial" w:cs="Arial"/>
-          <w:noProof/>
-        </w:rPr>
-      </w:pPr>
-    </w:p>
-    <w:p>
-      <w:pPr>
-        <w:spacing w:after="160" w:line="259" w:lineRule="auto"/>
-        <w:ind w:right="992"/>
-        <w:rPr>
-          <w:rFonts w:ascii="Arial" w:hAnsi="Arial" w:cs="Arial"/>
-          <w:noProof/>
-        </w:rPr>
-      </w:pPr>
-    </w:p>
-    <w:p>
-      <w:pPr>
-        <w:spacing w:after="160" w:line="259" w:lineRule="auto"/>
-        <w:ind w:right="992"/>
-        <w:rPr>
-          <w:rFonts w:ascii="Arial" w:hAnsi="Arial" w:cs="Arial"/>
-          <w:noProof/>
-        </w:rPr>
-      </w:pPr>
-    </w:p>
-    <w:p>
-      <w:pPr>
-        <w:spacing w:after="160" w:line="259" w:lineRule="auto"/>
-        <w:ind w:right="992"/>
-        <w:rPr>
-          <w:rFonts w:ascii="Arial" w:hAnsi="Arial" w:cs="Arial"/>
-          <w:noProof/>
-        </w:rPr>
-      </w:pPr>
-    </w:p>
-    <w:p>
-      <w:pPr>
-        <w:spacing w:after="160" w:line="259" w:lineRule="auto"/>
-        <w:ind w:right="992"/>
-        <w:rPr>
-          <w:rFonts w:ascii="Arial" w:hAnsi="Arial" w:cs="Arial"/>
-          <w:noProof/>
-        </w:rPr>
-      </w:pPr>
-    </w:p>
-    <w:p>
-      <w:pPr>
-        <w:spacing w:after="160" w:line="259" w:lineRule="auto"/>
-        <w:ind w:right="992"/>
-        <w:rPr>
-          <w:rFonts w:ascii="Arial" w:hAnsi="Arial" w:cs="Arial"/>
-          <w:noProof/>
-        </w:rPr>
-      </w:pPr>
-    </w:p>
-    <w:p>
-      <w:pPr>
-        <w:spacing w:after="160" w:line="259" w:lineRule="auto"/>
-        <w:ind w:right="992"/>
-        <w:rPr>
-          <w:rFonts w:ascii="Arial" w:hAnsi="Arial" w:cs="Arial"/>
-          <w:noProof/>
-        </w:rPr>
-      </w:pPr>
-    </w:p>
-    <w:p>
-      <w:pPr>
-        <w:spacing w:after="160" w:line="259" w:lineRule="auto"/>
-        <w:ind w:right="992"/>
-        <w:rPr>
-          <w:rFonts w:ascii="Arial" w:hAnsi="Arial" w:cs="Arial"/>
-          <w:noProof/>
-        </w:rPr>
-      </w:pPr>
-    </w:p>
-    <w:p>
-      <w:pPr>
         <w:pStyle w:val="ListParagraph"/>
         <w:numPr>
           <w:ilvl w:val="0"/>
@@ -11782,10 +11900,55 @@
       <w:r>
         <w:rPr>
           <w:rFonts w:ascii="Arial" w:hAnsi="Arial" w:cs="Arial"/>
-          <w:noProof/>
-        </w:rPr>
-        <w:t>MM – month in number | DD – day | *** - 3 digit number</w:t>
-      </w:r>
+        </w:rPr>
+        <w:t>DHPSW-ROIVA-</w:t>
+      </w:r>
+      <w:r>
+        <w:rPr>
+          <w:rFonts w:ascii="Arial" w:hAnsi="Arial" w:cs="Arial"/>
+        </w:rPr>
+        <w:t>YYYY</w:t>
+      </w:r>
+      <w:r>
+        <w:rPr>
+          <w:rFonts w:ascii="Arial" w:hAnsi="Arial" w:cs="Arial"/>
+        </w:rPr>
+        <w:t>-</w:t>
+      </w:r>
+      <w:r>
+        <w:rPr>
+          <w:rFonts w:ascii="Arial" w:hAnsi="Arial" w:cs="Arial"/>
+        </w:rPr>
+        <w:t>MMDD</w:t>
+      </w:r>
+      <w:r>
+        <w:rPr>
+          <w:rFonts w:ascii="Arial" w:hAnsi="Arial" w:cs="Arial"/>
+        </w:rPr>
+        <w:t>-</w:t>
+      </w:r>
+      <w:proofErr w:type="spellStart"/>
+      <w:r>
+        <w:rPr>
+          <w:rFonts w:ascii="Arial" w:hAnsi="Arial" w:cs="Arial"/>
+        </w:rPr>
+        <w:t>MonthTotal</w:t>
+      </w:r>
+      <w:proofErr w:type="spellEnd"/>
+      <w:r>
+        <w:rPr>
+          <w:rFonts w:ascii="Arial" w:hAnsi="Arial" w:cs="Arial"/>
+        </w:rPr>
+        <w:t>-</w:t>
+      </w:r>
+      <w:proofErr w:type="spellStart"/>
+      <w:r>
+        <w:rPr>
+          <w:rFonts w:ascii="Arial" w:hAnsi="Arial" w:cs="Arial"/>
+        </w:rPr>
+        <w:t>YearTotal</w:t>
+      </w:r>
+      <w:proofErr w:type="spellEnd"/>
     </w:p>
     <w:p>
       <w:pPr>
@@ -11806,7 +11969,35 @@
           <w:rFonts w:ascii="Arial" w:hAnsi="Arial" w:cs="Arial"/>
           <w:noProof/>
         </w:rPr>
-        <w:t>Currency base on contract then convert to USD</w:t>
+        <w:t>Currency base</w:t>
+      </w:r>
+      <w:r>
+        <w:rPr>
+          <w:rFonts w:ascii="Arial" w:hAnsi="Arial" w:cs="Arial"/>
+          <w:noProof/>
+        </w:rPr>
+        <w:t>d</w:t>
+      </w:r>
+      <w:r>
+        <w:rPr>
+          <w:rFonts w:ascii="Arial" w:hAnsi="Arial" w:cs="Arial"/>
+          <w:noProof/>
+        </w:rPr>
+        <w:t xml:space="preserve"> on contract convert</w:t>
+      </w:r>
+      <w:r>
+        <w:rPr>
+          <w:rFonts w:ascii="Arial" w:hAnsi="Arial" w:cs="Arial"/>
+          <w:noProof/>
+        </w:rPr>
+        <w:t>ed</w:t>
+      </w:r>
+      <w:r>
+        <w:rPr>
+          <w:rFonts w:ascii="Arial" w:hAnsi="Arial" w:cs="Arial"/>
+          <w:noProof/>
+        </w:rPr>
+        <w:t xml:space="preserve"> to USD</w:t>
       </w:r>
     </w:p>
     <w:p>
@@ -11857,13 +12048,49 @@
           <w:rFonts w:ascii="Arial" w:hAnsi="Arial" w:cs="Arial"/>
           <w:noProof/>
         </w:rPr>
-        <w:t xml:space="preserve"> base on experience and higest education</w:t>
-      </w:r>
-    </w:p>
-    <w:p>
-      <w:pPr>
+        <w:t xml:space="preserve"> base</w:t>
+      </w:r>
+      <w:r>
+        <w:rPr>
+          <w:rFonts w:ascii="Arial" w:hAnsi="Arial" w:cs="Arial"/>
+          <w:noProof/>
+        </w:rPr>
+        <w:t>d</w:t>
+      </w:r>
+      <w:r>
+        <w:rPr>
+          <w:rFonts w:ascii="Arial" w:hAnsi="Arial" w:cs="Arial"/>
+          <w:noProof/>
+        </w:rPr>
+        <w:t xml:space="preserve"> on experience and hig</w:t>
+      </w:r>
+      <w:r>
+        <w:rPr>
+          <w:rFonts w:ascii="Arial" w:hAnsi="Arial" w:cs="Arial"/>
+          <w:noProof/>
+        </w:rPr>
+        <w:t>h</w:t>
+      </w:r>
+      <w:r>
+        <w:rPr>
+          <w:rFonts w:ascii="Arial" w:hAnsi="Arial" w:cs="Arial"/>
+          <w:noProof/>
+        </w:rPr>
+        <w:t>est education</w:t>
+      </w:r>
+    </w:p>
+    <w:p>
+      <w:pPr>
+        <w:pStyle w:val="ListParagraph"/>
+        <w:numPr>
+          <w:ilvl w:val="1"/>
+          <w:numId w:val="11"/>
+        </w:numPr>
+        <w:tabs>
+          <w:tab w:val="left" w:pos="720"/>
+        </w:tabs>
         <w:spacing w:line="259" w:lineRule="auto"/>
-        <w:ind w:left="360" w:right="992"/>
+        <w:ind w:right="992" w:hanging="1260"/>
         <w:rPr>
           <w:rFonts w:ascii="Arial" w:hAnsi="Arial" w:cs="Arial"/>
           <w:noProof/>
@@ -11874,18 +12101,18 @@
           <w:rFonts w:ascii="Arial" w:hAnsi="Arial" w:cs="Arial"/>
           <w:noProof/>
         </w:rPr>
-        <w:t>5-6</w:t>
+        <w:t>A</w:t>
       </w:r>
       <w:r>
         <w:rPr>
           <w:rFonts w:ascii="Arial" w:hAnsi="Arial" w:cs="Arial"/>
           <w:noProof/>
         </w:rPr>
-        <w:t xml:space="preserve"> attached screenshot</w:t>
+        <w:t>ttached screenshot</w:t>
       </w:r>
     </w:p>
     <w:sectPr>
-      <w:headerReference w:type="default" r:id="rId12"/>
+      <w:type w:val="continuous"/>
       <w:pgSz w:w="11907" w:h="16840" w:code="9"/>
       <w:pgMar w:top="1440" w:right="567" w:bottom="306" w:left="709" w:header="1984" w:footer="1984" w:gutter="0"/>
       <w:cols w:space="708"/>
@@ -12339,7 +12566,51 @@
                                 <w:sz w:val="16"/>
                                 <w:szCs w:val="18"/>
                               </w:rPr>
-                              <w:t>Basement, Andenson Building II, Brgy. Parian, Calamba City, Laguna 4027</w:t>
+                              <w:t xml:space="preserve">Basement, </w:t>
+                            </w:r>
+                            <w:proofErr w:type="spellStart"/>
+                            <w:r>
+                              <w:rPr>
+                                <w:rFonts w:ascii="Times New Roman" w:hAnsi="Times New Roman" w:cs="Times New Roman"/>
+                                <w:b/>
+                                <w:bCs/>
+                                <w:sz w:val="16"/>
+                                <w:szCs w:val="18"/>
+                              </w:rPr>
+                              <w:t>Andenson</w:t>
+                            </w:r>
+                            <w:proofErr w:type="spellEnd"/>
+                            <w:r>
+                              <w:rPr>
+                                <w:rFonts w:ascii="Times New Roman" w:hAnsi="Times New Roman" w:cs="Times New Roman"/>
+                                <w:b/>
+                                <w:bCs/>
+                                <w:sz w:val="16"/>
+                                <w:szCs w:val="18"/>
+                              </w:rPr>
+                              <w:t xml:space="preserve"> Building II, </w:t>
+                            </w:r>
+                            <w:proofErr w:type="spellStart"/>
+                            <w:r>
+                              <w:rPr>
+                                <w:rFonts w:ascii="Times New Roman" w:hAnsi="Times New Roman" w:cs="Times New Roman"/>
+                                <w:b/>
+                                <w:bCs/>
+                                <w:sz w:val="16"/>
+                                <w:szCs w:val="18"/>
+                              </w:rPr>
+                              <w:t>Brgy</w:t>
+                            </w:r>
+                            <w:proofErr w:type="spellEnd"/>
+                            <w:r>
+                              <w:rPr>
+                                <w:rFonts w:ascii="Times New Roman" w:hAnsi="Times New Roman" w:cs="Times New Roman"/>
+                                <w:b/>
+                                <w:bCs/>
+                                <w:sz w:val="16"/>
+                                <w:szCs w:val="18"/>
+                              </w:rPr>
+                              <w:t>. Parian, Calamba City, Laguna 4027</w:t>
                             </w:r>
                           </w:p>
                           <w:p>
@@ -12470,7 +12741,51 @@
                           <w:sz w:val="16"/>
                           <w:szCs w:val="18"/>
                         </w:rPr>
-                        <w:t>Basement, Andenson Building II, Brgy. Parian, Calamba City, Laguna 4027</w:t>
+                        <w:t xml:space="preserve">Basement, </w:t>
+                      </w:r>
+                      <w:proofErr w:type="spellStart"/>
+                      <w:r>
+                        <w:rPr>
+                          <w:rFonts w:ascii="Times New Roman" w:hAnsi="Times New Roman" w:cs="Times New Roman"/>
+                          <w:b/>
+                          <w:bCs/>
+                          <w:sz w:val="16"/>
+                          <w:szCs w:val="18"/>
+                        </w:rPr>
+                        <w:t>Andenson</w:t>
+                      </w:r>
+                      <w:proofErr w:type="spellEnd"/>
+                      <w:r>
+                        <w:rPr>
+                          <w:rFonts w:ascii="Times New Roman" w:hAnsi="Times New Roman" w:cs="Times New Roman"/>
+                          <w:b/>
+                          <w:bCs/>
+                          <w:sz w:val="16"/>
+                          <w:szCs w:val="18"/>
+                        </w:rPr>
+                        <w:t xml:space="preserve"> Building II, </w:t>
+                      </w:r>
+                      <w:proofErr w:type="spellStart"/>
+                      <w:r>
+                        <w:rPr>
+                          <w:rFonts w:ascii="Times New Roman" w:hAnsi="Times New Roman" w:cs="Times New Roman"/>
+                          <w:b/>
+                          <w:bCs/>
+                          <w:sz w:val="16"/>
+                          <w:szCs w:val="18"/>
+                        </w:rPr>
+                        <w:t>Brgy</w:t>
+                      </w:r>
+                      <w:proofErr w:type="spellEnd"/>
+                      <w:r>
+                        <w:rPr>
+                          <w:rFonts w:ascii="Times New Roman" w:hAnsi="Times New Roman" w:cs="Times New Roman"/>
+                          <w:b/>
+                          <w:bCs/>
+                          <w:sz w:val="16"/>
+                          <w:szCs w:val="18"/>
+                        </w:rPr>
+                        <w:t>. Parian, Calamba City, Laguna 4027</w:t>
                       </w:r>
                     </w:p>
                     <w:p>
@@ -12585,11 +12900,6 @@
       </w:drawing>
     </w:r>
   </w:p>
-  <w:p>
-    <w:pPr>
-      <w:pStyle w:val="Header"/>
-    </w:pPr>
-  </w:p>
 </w:hdr>
 </file>
 
@@ -12616,12 +12926,125 @@
         <v:path o:extrusionok="f" gradientshapeok="t" o:connecttype="rect"/>
         <o:lock v:ext="edit" aspectratio="t"/>
       </v:shapetype>
-      <v:shape id="_x0000_i1035" type="#_x0000_t75" style="width:45pt;height:28.5pt;visibility:visible;mso-wrap-style:square" o:bullet="t">
+      <v:shape id="_x0000_i1075" type="#_x0000_t75" style="width:45.15pt;height:28.7pt;visibility:visible;mso-wrap-style:square" o:bullet="t">
         <v:imagedata r:id="rId1" o:title=""/>
       </v:shape>
     </w:pict>
   </w:numPicBullet>
   <w:abstractNum w:abstractNumId="0" w15:restartNumberingAfterBreak="0">
+    <w:nsid w:val="04101A0E"/>
+    <w:multiLevelType w:val="multilevel"/>
+    <w:tmpl w:val="8F4005C2"/>
+    <w:lvl w:ilvl="0">
+      <w:start w:val="5"/>
+      <w:numFmt w:val="decimal"/>
+      <w:lvlText w:val="%1-"/>
+      <w:lvlJc w:val="left"/>
+      <w:pPr>
+        <w:ind w:left="405" w:hanging="405"/>
+      </w:pPr>
+      <w:rPr>
+        <w:rFonts w:hint="default"/>
+      </w:rPr>
+    </w:lvl>
+    <w:lvl w:ilvl="1">
+      <w:start w:val="6"/>
+      <w:numFmt w:val="decimal"/>
+      <w:lvlText w:val="%1-%2."/>
+      <w:lvlJc w:val="left"/>
+      <w:pPr>
+        <w:ind w:left="1080" w:hanging="720"/>
+      </w:pPr>
+      <w:rPr>
+        <w:rFonts w:hint="default"/>
+      </w:rPr>
+    </w:lvl>
+    <w:lvl w:ilvl="2">
+      <w:start w:val="1"/>
+      <w:numFmt w:val="decimal"/>
+      <w:lvlText w:val="%1-%2.%3."/>
+      <w:lvlJc w:val="left"/>
+      <w:pPr>
+        <w:ind w:left="1440" w:hanging="720"/>
+      </w:pPr>
+      <w:rPr>
+        <w:rFonts w:hint="default"/>
+      </w:rPr>
+    </w:lvl>
+    <w:lvl w:ilvl="3">
+      <w:start w:val="1"/>
+      <w:numFmt w:val="decimal"/>
+      <w:lvlText w:val="%1-%2.%3.%4."/>
+      <w:lvlJc w:val="left"/>
+      <w:pPr>
+        <w:ind w:left="2160" w:hanging="1080"/>
+      </w:pPr>
+      <w:rPr>
+        <w:rFonts w:hint="default"/>
+      </w:rPr>
+    </w:lvl>
+    <w:lvl w:ilvl="4">
+      <w:start w:val="1"/>
+      <w:numFmt w:val="decimal"/>
+      <w:lvlText w:val="%1-%2.%3.%4.%5."/>
+      <w:lvlJc w:val="left"/>
+      <w:pPr>
+        <w:ind w:left="2520" w:hanging="1080"/>
+      </w:pPr>
+      <w:rPr>
+        <w:rFonts w:hint="default"/>
+      </w:rPr>
+    </w:lvl>
+    <w:lvl w:ilvl="5">
+      <w:start w:val="1"/>
+      <w:numFmt w:val="decimal"/>
+      <w:lvlText w:val="%1-%2.%3.%4.%5.%6."/>
+      <w:lvlJc w:val="left"/>
+      <w:pPr>
+        <w:ind w:left="3240" w:hanging="1440"/>
+      </w:pPr>
+      <w:rPr>
+        <w:rFonts w:hint="default"/>
+      </w:rPr>
+    </w:lvl>
+    <w:lvl w:ilvl="6">
+      <w:start w:val="1"/>
+      <w:numFmt w:val="decimal"/>
+      <w:lvlText w:val="%1-%2.%3.%4.%5.%6.%7."/>
+      <w:lvlJc w:val="left"/>
+      <w:pPr>
+        <w:ind w:left="3600" w:hanging="1440"/>
+      </w:pPr>
+      <w:rPr>
+        <w:rFonts w:hint="default"/>
+      </w:rPr>
+    </w:lvl>
+    <w:lvl w:ilvl="7">
+      <w:start w:val="1"/>
+      <w:numFmt w:val="decimal"/>
+      <w:lvlText w:val="%1-%2.%3.%4.%5.%6.%7.%8."/>
+      <w:lvlJc w:val="left"/>
+      <w:pPr>
+        <w:ind w:left="4320" w:hanging="1800"/>
+      </w:pPr>
+      <w:rPr>
+        <w:rFonts w:hint="default"/>
+      </w:rPr>
+    </w:lvl>
+    <w:lvl w:ilvl="8">
+      <w:start w:val="1"/>
+      <w:numFmt w:val="decimal"/>
+      <w:lvlText w:val="%1-%2.%3.%4.%5.%6.%7.%8.%9."/>
+      <w:lvlJc w:val="left"/>
+      <w:pPr>
+        <w:ind w:left="5040" w:hanging="2160"/>
+      </w:pPr>
+      <w:rPr>
+        <w:rFonts w:hint="default"/>
+      </w:rPr>
+    </w:lvl>
+  </w:abstractNum>
+  <w:abstractNum w:abstractNumId="1" w15:restartNumberingAfterBreak="0">
     <w:nsid w:val="26A706AE"/>
     <w:multiLevelType w:val="hybridMultilevel"/>
     <w:tmpl w:val="FDCAC69C"/>
@@ -12734,7 +13157,96 @@
       </w:rPr>
     </w:lvl>
   </w:abstractNum>
-  <w:abstractNum w:abstractNumId="1" w15:restartNumberingAfterBreak="0">
+  <w:abstractNum w:abstractNumId="2" w15:restartNumberingAfterBreak="0">
+    <w:nsid w:val="2A553D15"/>
+    <w:multiLevelType w:val="hybridMultilevel"/>
+    <w:tmpl w:val="DE84FC8E"/>
+    <w:lvl w:ilvl="0" w:tplc="FFFFFFFF">
+      <w:start w:val="1"/>
+      <w:numFmt w:val="decimal"/>
+      <w:lvlText w:val="%1."/>
+      <w:lvlJc w:val="left"/>
+      <w:pPr>
+        <w:ind w:left="720" w:hanging="360"/>
+      </w:pPr>
+      <w:rPr>
+        <w:rFonts w:hint="default"/>
+      </w:rPr>
+    </w:lvl>
+    <w:lvl w:ilvl="1" w:tplc="FFFFFFFF" w:tentative="1">
+      <w:start w:val="1"/>
+      <w:numFmt w:val="lowerLetter"/>
+      <w:lvlText w:val="%2."/>
+      <w:lvlJc w:val="left"/>
+      <w:pPr>
+        <w:ind w:left="1440" w:hanging="360"/>
+      </w:pPr>
+    </w:lvl>
+    <w:lvl w:ilvl="2" w:tplc="FFFFFFFF" w:tentative="1">
+      <w:start w:val="1"/>
+      <w:numFmt w:val="lowerRoman"/>
+      <w:lvlText w:val="%3."/>
+      <w:lvlJc w:val="right"/>
+      <w:pPr>
+        <w:ind w:left="2160" w:hanging="180"/>
+      </w:pPr>
+    </w:lvl>
+    <w:lvl w:ilvl="3" w:tplc="FFFFFFFF" w:tentative="1">
+      <w:start w:val="1"/>
+      <w:numFmt w:val="decimal"/>
+      <w:lvlText w:val="%4."/>
+      <w:lvlJc w:val="left"/>
+      <w:pPr>
+        <w:ind w:left="2880" w:hanging="360"/>
+      </w:pPr>
+    </w:lvl>
+    <w:lvl w:ilvl="4" w:tplc="FFFFFFFF" w:tentative="1">
+      <w:start w:val="1"/>
+      <w:numFmt w:val="lowerLetter"/>
+      <w:lvlText w:val="%5."/>
+      <w:lvlJc w:val="left"/>
+      <w:pPr>
+        <w:ind w:left="3600" w:hanging="360"/>
+      </w:pPr>
+    </w:lvl>
+    <w:lvl w:ilvl="5" w:tplc="FFFFFFFF" w:tentative="1">
+      <w:start w:val="1"/>
+      <w:numFmt w:val="lowerRoman"/>
+      <w:lvlText w:val="%6."/>
+      <w:lvlJc w:val="right"/>
+      <w:pPr>
+        <w:ind w:left="4320" w:hanging="180"/>
+      </w:pPr>
+    </w:lvl>
+    <w:lvl w:ilvl="6" w:tplc="FFFFFFFF" w:tentative="1">
+      <w:start w:val="1"/>
+      <w:numFmt w:val="decimal"/>
+      <w:lvlText w:val="%7."/>
+      <w:lvlJc w:val="left"/>
+      <w:pPr>
+        <w:ind w:left="5040" w:hanging="360"/>
+      </w:pPr>
+    </w:lvl>
+    <w:lvl w:ilvl="7" w:tplc="FFFFFFFF" w:tentative="1">
+      <w:start w:val="1"/>
+      <w:numFmt w:val="lowerLetter"/>
+      <w:lvlText w:val="%8."/>
+      <w:lvlJc w:val="left"/>
+      <w:pPr>
+        <w:ind w:left="5760" w:hanging="360"/>
+      </w:pPr>
+    </w:lvl>
+    <w:lvl w:ilvl="8" w:tplc="FFFFFFFF" w:tentative="1">
+      <w:start w:val="1"/>
+      <w:numFmt w:val="lowerRoman"/>
+      <w:lvlText w:val="%9."/>
+      <w:lvlJc w:val="right"/>
+      <w:pPr>
+        <w:ind w:left="6480" w:hanging="180"/>
+      </w:pPr>
+    </w:lvl>
+  </w:abstractNum>
+  <w:abstractNum w:abstractNumId="3" w15:restartNumberingAfterBreak="0">
     <w:nsid w:val="2CCC4616"/>
     <w:multiLevelType w:val="hybridMultilevel"/>
     <w:tmpl w:val="1716FA16"/>
@@ -12848,7 +13360,7 @@
       </w:rPr>
     </w:lvl>
   </w:abstractNum>
-  <w:abstractNum w:abstractNumId="2" w15:restartNumberingAfterBreak="0">
+  <w:abstractNum w:abstractNumId="4" w15:restartNumberingAfterBreak="0">
     <w:nsid w:val="2E4B3D6E"/>
     <w:multiLevelType w:val="hybridMultilevel"/>
     <w:tmpl w:val="D7FA168A"/>
@@ -12961,7 +13473,96 @@
       </w:rPr>
     </w:lvl>
   </w:abstractNum>
-  <w:abstractNum w:abstractNumId="3" w15:restartNumberingAfterBreak="0">
+  <w:abstractNum w:abstractNumId="5" w15:restartNumberingAfterBreak="0">
+    <w:nsid w:val="2E746046"/>
+    <w:multiLevelType w:val="hybridMultilevel"/>
+    <w:tmpl w:val="5004092E"/>
+    <w:lvl w:ilvl="0" w:tplc="674665F2">
+      <w:start w:val="1"/>
+      <w:numFmt w:val="decimal"/>
+      <w:lvlText w:val="%1-6."/>
+      <w:lvlJc w:val="left"/>
+      <w:pPr>
+        <w:ind w:left="720" w:hanging="360"/>
+      </w:pPr>
+      <w:rPr>
+        <w:rFonts w:hint="default"/>
+      </w:rPr>
+    </w:lvl>
+    <w:lvl w:ilvl="1" w:tplc="FFFFFFFF" w:tentative="1">
+      <w:start w:val="1"/>
+      <w:numFmt w:val="lowerLetter"/>
+      <w:lvlText w:val="%2."/>
+      <w:lvlJc w:val="left"/>
+      <w:pPr>
+        <w:ind w:left="1440" w:hanging="360"/>
+      </w:pPr>
+    </w:lvl>
+    <w:lvl w:ilvl="2" w:tplc="FFFFFFFF" w:tentative="1">
+      <w:start w:val="1"/>
+      <w:numFmt w:val="lowerRoman"/>
+      <w:lvlText w:val="%3."/>
+      <w:lvlJc w:val="right"/>
+      <w:pPr>
+        <w:ind w:left="2160" w:hanging="180"/>
+      </w:pPr>
+    </w:lvl>
+    <w:lvl w:ilvl="3" w:tplc="FFFFFFFF" w:tentative="1">
+      <w:start w:val="1"/>
+      <w:numFmt w:val="decimal"/>
+      <w:lvlText w:val="%4."/>
+      <w:lvlJc w:val="left"/>
+      <w:pPr>
+        <w:ind w:left="2880" w:hanging="360"/>
+      </w:pPr>
+    </w:lvl>
+    <w:lvl w:ilvl="4" w:tplc="FFFFFFFF" w:tentative="1">
+      <w:start w:val="1"/>
+      <w:numFmt w:val="lowerLetter"/>
+      <w:lvlText w:val="%5."/>
+      <w:lvlJc w:val="left"/>
+      <w:pPr>
+        <w:ind w:left="3600" w:hanging="360"/>
+      </w:pPr>
+    </w:lvl>
+    <w:lvl w:ilvl="5" w:tplc="FFFFFFFF" w:tentative="1">
+      <w:start w:val="1"/>
+      <w:numFmt w:val="lowerRoman"/>
+      <w:lvlText w:val="%6."/>
+      <w:lvlJc w:val="right"/>
+      <w:pPr>
+        <w:ind w:left="4320" w:hanging="180"/>
+      </w:pPr>
+    </w:lvl>
+    <w:lvl w:ilvl="6" w:tplc="FFFFFFFF" w:tentative="1">
+      <w:start w:val="1"/>
+      <w:numFmt w:val="decimal"/>
+      <w:lvlText w:val="%7."/>
+      <w:lvlJc w:val="left"/>
+      <w:pPr>
+        <w:ind w:left="5040" w:hanging="360"/>
+      </w:pPr>
+    </w:lvl>
+    <w:lvl w:ilvl="7" w:tplc="FFFFFFFF" w:tentative="1">
+      <w:start w:val="1"/>
+      <w:numFmt w:val="lowerLetter"/>
+      <w:lvlText w:val="%8."/>
+      <w:lvlJc w:val="left"/>
+      <w:pPr>
+        <w:ind w:left="5760" w:hanging="360"/>
+      </w:pPr>
+    </w:lvl>
+    <w:lvl w:ilvl="8" w:tplc="FFFFFFFF" w:tentative="1">
+      <w:start w:val="1"/>
+      <w:numFmt w:val="lowerRoman"/>
+      <w:lvlText w:val="%9."/>
+      <w:lvlJc w:val="right"/>
+      <w:pPr>
+        <w:ind w:left="6480" w:hanging="180"/>
+      </w:pPr>
+    </w:lvl>
+  </w:abstractNum>
+  <w:abstractNum w:abstractNumId="6" w15:restartNumberingAfterBreak="0">
     <w:nsid w:val="329D7E78"/>
     <w:multiLevelType w:val="hybridMultilevel"/>
     <w:tmpl w:val="93909DBC"/>
@@ -13047,10 +13648,10 @@
       </w:pPr>
     </w:lvl>
   </w:abstractNum>
-  <w:abstractNum w:abstractNumId="4" w15:restartNumberingAfterBreak="0">
+  <w:abstractNum w:abstractNumId="7" w15:restartNumberingAfterBreak="0">
     <w:nsid w:val="36E2452C"/>
     <w:multiLevelType w:val="hybridMultilevel"/>
-    <w:tmpl w:val="5F9673AA"/>
+    <w:tmpl w:val="DE84FC8E"/>
     <w:lvl w:ilvl="0" w:tplc="0409000F">
       <w:start w:val="1"/>
       <w:numFmt w:val="decimal"/>
@@ -13136,7 +13737,7 @@
       </w:pPr>
     </w:lvl>
   </w:abstractNum>
-  <w:abstractNum w:abstractNumId="5" w15:restartNumberingAfterBreak="0">
+  <w:abstractNum w:abstractNumId="8" w15:restartNumberingAfterBreak="0">
     <w:nsid w:val="4EF1310B"/>
     <w:multiLevelType w:val="hybridMultilevel"/>
     <w:tmpl w:val="BFE8A894"/>
@@ -13250,7 +13851,7 @@
       </w:rPr>
     </w:lvl>
   </w:abstractNum>
-  <w:abstractNum w:abstractNumId="6" w15:restartNumberingAfterBreak="0">
+  <w:abstractNum w:abstractNumId="9" w15:restartNumberingAfterBreak="0">
     <w:nsid w:val="5D8909AC"/>
     <w:multiLevelType w:val="hybridMultilevel"/>
     <w:tmpl w:val="B92EA76A"/>
@@ -13364,17 +13965,130 @@
       </w:rPr>
     </w:lvl>
   </w:abstractNum>
+  <w:abstractNum w:abstractNumId="10" w15:restartNumberingAfterBreak="0">
+    <w:nsid w:val="79CE191C"/>
+    <w:multiLevelType w:val="multilevel"/>
+    <w:tmpl w:val="F64C845E"/>
+    <w:lvl w:ilvl="0">
+      <w:start w:val="5"/>
+      <w:numFmt w:val="decimal"/>
+      <w:lvlText w:val="%1-"/>
+      <w:lvlJc w:val="left"/>
+      <w:pPr>
+        <w:ind w:left="375" w:hanging="375"/>
+      </w:pPr>
+      <w:rPr>
+        <w:rFonts w:hint="default"/>
+      </w:rPr>
+    </w:lvl>
+    <w:lvl w:ilvl="1">
+      <w:start w:val="6"/>
+      <w:numFmt w:val="decimal"/>
+      <w:lvlText w:val="%1-%2."/>
+      <w:lvlJc w:val="left"/>
+      <w:pPr>
+        <w:ind w:left="1440" w:hanging="720"/>
+      </w:pPr>
+      <w:rPr>
+        <w:rFonts w:hint="default"/>
+      </w:rPr>
+    </w:lvl>
+    <w:lvl w:ilvl="2">
+      <w:start w:val="1"/>
+      <w:numFmt w:val="decimal"/>
+      <w:lvlText w:val="%1-%2.%3."/>
+      <w:lvlJc w:val="left"/>
+      <w:pPr>
+        <w:ind w:left="2160" w:hanging="720"/>
+      </w:pPr>
+      <w:rPr>
+        <w:rFonts w:hint="default"/>
+      </w:rPr>
+    </w:lvl>
+    <w:lvl w:ilvl="3">
+      <w:start w:val="1"/>
+      <w:numFmt w:val="decimal"/>
+      <w:lvlText w:val="%1-%2.%3.%4."/>
+      <w:lvlJc w:val="left"/>
+      <w:pPr>
+        <w:ind w:left="3240" w:hanging="1080"/>
+      </w:pPr>
+      <w:rPr>
+        <w:rFonts w:hint="default"/>
+      </w:rPr>
+    </w:lvl>
+    <w:lvl w:ilvl="4">
+      <w:start w:val="1"/>
+      <w:numFmt w:val="decimal"/>
+      <w:lvlText w:val="%1-%2.%3.%4.%5."/>
+      <w:lvlJc w:val="left"/>
+      <w:pPr>
+        <w:ind w:left="3960" w:hanging="1080"/>
+      </w:pPr>
+      <w:rPr>
+        <w:rFonts w:hint="default"/>
+      </w:rPr>
+    </w:lvl>
+    <w:lvl w:ilvl="5">
+      <w:start w:val="1"/>
+      <w:numFmt w:val="decimal"/>
+      <w:lvlText w:val="%1-%2.%3.%4.%5.%6."/>
+      <w:lvlJc w:val="left"/>
+      <w:pPr>
+        <w:ind w:left="5040" w:hanging="1440"/>
+      </w:pPr>
+      <w:rPr>
+        <w:rFonts w:hint="default"/>
+      </w:rPr>
+    </w:lvl>
+    <w:lvl w:ilvl="6">
+      <w:start w:val="1"/>
+      <w:numFmt w:val="decimal"/>
+      <w:lvlText w:val="%1-%2.%3.%4.%5.%6.%7."/>
+      <w:lvlJc w:val="left"/>
+      <w:pPr>
+        <w:ind w:left="5760" w:hanging="1440"/>
+      </w:pPr>
+      <w:rPr>
+        <w:rFonts w:hint="default"/>
+      </w:rPr>
+    </w:lvl>
+    <w:lvl w:ilvl="7">
+      <w:start w:val="1"/>
+      <w:numFmt w:val="decimal"/>
+      <w:lvlText w:val="%1-%2.%3.%4.%5.%6.%7.%8."/>
+      <w:lvlJc w:val="left"/>
+      <w:pPr>
+        <w:ind w:left="6840" w:hanging="1800"/>
+      </w:pPr>
+      <w:rPr>
+        <w:rFonts w:hint="default"/>
+      </w:rPr>
+    </w:lvl>
+    <w:lvl w:ilvl="8">
+      <w:start w:val="1"/>
+      <w:numFmt w:val="decimal"/>
+      <w:lvlText w:val="%1-%2.%3.%4.%5.%6.%7.%8.%9."/>
+      <w:lvlJc w:val="left"/>
+      <w:pPr>
+        <w:ind w:left="7560" w:hanging="1800"/>
+      </w:pPr>
+      <w:rPr>
+        <w:rFonts w:hint="default"/>
+      </w:rPr>
+    </w:lvl>
+  </w:abstractNum>
   <w:num w:numId="1" w16cid:durableId="695273825">
-    <w:abstractNumId w:val="1"/>
+    <w:abstractNumId w:val="3"/>
   </w:num>
   <w:num w:numId="2" w16cid:durableId="197012333">
-    <w:abstractNumId w:val="6"/>
+    <w:abstractNumId w:val="9"/>
   </w:num>
   <w:num w:numId="3" w16cid:durableId="1392922686">
-    <w:abstractNumId w:val="5"/>
+    <w:abstractNumId w:val="8"/>
   </w:num>
   <w:num w:numId="4" w16cid:durableId="154348416">
-    <w:abstractNumId w:val="3"/>
+    <w:abstractNumId w:val="6"/>
     <w:lvlOverride w:ilvl="0">
       <w:startOverride w:val="1"/>
     </w:lvlOverride>
@@ -13404,13 +14118,25 @@
     </w:lvlOverride>
   </w:num>
   <w:num w:numId="5" w16cid:durableId="739014438">
+    <w:abstractNumId w:val="4"/>
+  </w:num>
+  <w:num w:numId="6" w16cid:durableId="1002584840">
+    <w:abstractNumId w:val="1"/>
+  </w:num>
+  <w:num w:numId="7" w16cid:durableId="444466293">
+    <w:abstractNumId w:val="7"/>
+  </w:num>
+  <w:num w:numId="8" w16cid:durableId="677074097">
+    <w:abstractNumId w:val="0"/>
+  </w:num>
+  <w:num w:numId="9" w16cid:durableId="601567245">
+    <w:abstractNumId w:val="5"/>
+  </w:num>
+  <w:num w:numId="10" w16cid:durableId="411436390">
     <w:abstractNumId w:val="2"/>
   </w:num>
-  <w:num w:numId="6" w16cid:durableId="1002584840">
-    <w:abstractNumId w:val="0"/>
-  </w:num>
-  <w:num w:numId="7" w16cid:durableId="444466293">
-    <w:abstractNumId w:val="4"/>
+  <w:num w:numId="11" w16cid:durableId="1422221331">
+    <w:abstractNumId w:val="10"/>
   </w:num>
 </w:numbering>
 </file>
@@ -14342,23 +15068,6 @@
 </file>
 
 <file path=customXml/item1.xml><?xml version="1.0" encoding="utf-8"?>
-<p:properties xmlns:p="http://schemas.microsoft.com/office/2006/metadata/properties" xmlns:xsi="http://www.w3.org/2001/XMLSchema-instance" xmlns:pc="http://schemas.microsoft.com/office/infopath/2007/PartnerControls">
-  <documentManagement>
-    <_activity xmlns="2ebc7845-858b-4f3c-ba6d-7a6a203ce4fd" xsi:nil="true"/>
-  </documentManagement>
-</p:properties>
-</file>
-
-<file path=customXml/item2.xml><?xml version="1.0" encoding="utf-8"?>
-<?mso-contentType ?>
-<FormTemplates xmlns="http://schemas.microsoft.com/sharepoint/v3/contenttype/forms">
-  <Display>DocumentLibraryForm</Display>
-  <Edit>DocumentLibraryForm</Edit>
-  <New>DocumentLibraryForm</New>
-</FormTemplates>
-</file>
-
-<file path=customXml/item3.xml><?xml version="1.0" encoding="utf-8"?>
 <ct:contentTypeSchema xmlns:ct="http://schemas.microsoft.com/office/2006/metadata/contentType" xmlns:ma="http://schemas.microsoft.com/office/2006/metadata/properties/metaAttributes" ct:_="" ma:_="" ma:contentTypeName="Document" ma:contentTypeID="0x010100319C9E26B1D72648A18F4404200D28A0" ma:contentTypeVersion="14" ma:contentTypeDescription="Create a new document." ma:contentTypeScope="" ma:versionID="92e0d19c320a7ab9c6f704a650054611">
   <xsd:schema xmlns:xsd="http://www.w3.org/2001/XMLSchema" xmlns:xs="http://www.w3.org/2001/XMLSchema" xmlns:p="http://schemas.microsoft.com/office/2006/metadata/properties" xmlns:ns3="3344fb26-d8d0-4ae9-b28d-1b9a240ccfb9" xmlns:ns4="2ebc7845-858b-4f3c-ba6d-7a6a203ce4fd" targetNamespace="http://schemas.microsoft.com/office/2006/metadata/properties" ma:root="true" ma:fieldsID="e6c0911d5e1e01f2e0371ff8889a02c5" ns3:_="" ns4:_="">
     <xsd:import namespace="3344fb26-d8d0-4ae9-b28d-1b9a240ccfb9"/>
@@ -14585,25 +15294,24 @@
 </ct:contentTypeSchema>
 </file>
 
-<file path=customXml/itemProps1.xml><?xml version="1.0" encoding="utf-8"?>
-<ds:datastoreItem xmlns:ds="http://schemas.openxmlformats.org/officeDocument/2006/customXml" ds:itemID="{DD2B40DC-BDC3-4032-B9DF-9AC375CFA993}">
-  <ds:schemaRefs>
-    <ds:schemaRef ds:uri="http://schemas.microsoft.com/office/2006/metadata/properties"/>
-    <ds:schemaRef ds:uri="http://schemas.microsoft.com/office/infopath/2007/PartnerControls"/>
-    <ds:schemaRef ds:uri="2ebc7845-858b-4f3c-ba6d-7a6a203ce4fd"/>
-  </ds:schemaRefs>
-</ds:datastoreItem>
+<file path=customXml/item2.xml><?xml version="1.0" encoding="utf-8"?>
+<?mso-contentType ?>
+<FormTemplates xmlns="http://schemas.microsoft.com/sharepoint/v3/contenttype/forms">
+  <Display>DocumentLibraryForm</Display>
+  <Edit>DocumentLibraryForm</Edit>
+  <New>DocumentLibraryForm</New>
+</FormTemplates>
 </file>
 
-<file path=customXml/itemProps2.xml><?xml version="1.0" encoding="utf-8"?>
-<ds:datastoreItem xmlns:ds="http://schemas.openxmlformats.org/officeDocument/2006/customXml" ds:itemID="{3DF7C0AC-408F-4D10-9505-FAAB01C4DE8B}">
-  <ds:schemaRefs>
-    <ds:schemaRef ds:uri="http://schemas.microsoft.com/sharepoint/v3/contenttype/forms"/>
-  </ds:schemaRefs>
-</ds:datastoreItem>
+<file path=customXml/item3.xml><?xml version="1.0" encoding="utf-8"?>
+<p:properties xmlns:p="http://schemas.microsoft.com/office/2006/metadata/properties" xmlns:xsi="http://www.w3.org/2001/XMLSchema-instance" xmlns:pc="http://schemas.microsoft.com/office/infopath/2007/PartnerControls">
+  <documentManagement>
+    <_activity xmlns="2ebc7845-858b-4f3c-ba6d-7a6a203ce4fd" xsi:nil="true"/>
+  </documentManagement>
+</p:properties>
 </file>
 
-<file path=customXml/itemProps3.xml><?xml version="1.0" encoding="utf-8"?>
+<file path=customXml/itemProps1.xml><?xml version="1.0" encoding="utf-8"?>
 <ds:datastoreItem xmlns:ds="http://schemas.openxmlformats.org/officeDocument/2006/customXml" ds:itemID="{5CC911B3-8DA8-4604-BB50-C5997F141DF2}">
   <ds:schemaRefs>
     <ds:schemaRef ds:uri="http://schemas.microsoft.com/office/2006/metadata/contentType"/>
@@ -14620,4 +15328,22 @@
     <ds:schemaRef ds:uri="http://schemas.microsoft.com/internal/obd"/>
   </ds:schemaRefs>
 </ds:datastoreItem>
+</file>
+
+<file path=customXml/itemProps2.xml><?xml version="1.0" encoding="utf-8"?>
+<ds:datastoreItem xmlns:ds="http://schemas.openxmlformats.org/officeDocument/2006/customXml" ds:itemID="{3DF7C0AC-408F-4D10-9505-FAAB01C4DE8B}">
+  <ds:schemaRefs>
+    <ds:schemaRef ds:uri="http://schemas.microsoft.com/sharepoint/v3/contenttype/forms"/>
+  </ds:schemaRefs>
+</ds:datastoreItem>
+</file>
+
+<file path=customXml/itemProps3.xml><?xml version="1.0" encoding="utf-8"?>
+<ds:datastoreItem xmlns:ds="http://schemas.openxmlformats.org/officeDocument/2006/customXml" ds:itemID="{DD2B40DC-BDC3-4032-B9DF-9AC375CFA993}">
+  <ds:schemaRefs>
+    <ds:schemaRef ds:uri="http://schemas.microsoft.com/office/2006/metadata/properties"/>
+    <ds:schemaRef ds:uri="http://schemas.microsoft.com/office/infopath/2007/PartnerControls"/>
+    <ds:schemaRef ds:uri="2ebc7845-858b-4f3c-ba6d-7a6a203ce4fd"/>
+  </ds:schemaRefs>
+</ds:datastoreItem>
 </file>
</xml_diff>